<commit_message>
Se agregan resultados en el articulo, falta complementar con los ultimos cambios
</commit_message>
<xml_diff>
--- a/FingerBombArticule.docx
+++ b/FingerBombArticule.docx
@@ -466,21 +466,7 @@
           <w:bCs/>
           <w:lang w:val="es-CO" w:eastAsia="es-CO"/>
         </w:rPr>
-        <w:t>imagen opaca</w:t>
-      </w:r>
-      <w:r>
-        <w:rPr>
-          <w:bCs/>
-          <w:lang w:val="es-CO" w:eastAsia="es-CO"/>
-        </w:rPr>
-        <w:t xml:space="preserve"> o traslúcid</w:t>
-      </w:r>
-      <w:r>
-        <w:rPr>
-          <w:bCs/>
-          <w:lang w:val="es-CO" w:eastAsia="es-CO"/>
-        </w:rPr>
-        <w:t>a que sirve para darnos referencia sobre los colores de otras imágenes</w:t>
+        <w:t>imagen opaca o traslúcida que sirve para darnos referencia sobre los colores de otras imágenes</w:t>
       </w:r>
     </w:p>
     <w:p>
@@ -1028,10 +1014,14 @@
           <w:showingPlcHdr/>
           <w:equation/>
         </w:sdtPr>
+        <w:sdtEndPr/>
         <w:sdtContent>
           <m:oMathPara>
             <m:oMath>
               <m:r>
+                <m:rPr>
+                  <m:sty m:val="p"/>
+                </m:rPr>
                 <w:rPr>
                   <w:rStyle w:val="Textodelmarcadordeposicin"/>
                   <w:rFonts w:ascii="Cambria Math" w:hAnsi="Cambria Math"/>
@@ -1261,19 +1251,7 @@
           <w:rPr>
             <w:rFonts w:ascii="Cambria Math" w:hAnsi="Cambria Math"/>
           </w:rPr>
-          <m:t>f</m:t>
-        </m:r>
-        <m:r>
-          <w:rPr>
-            <w:rFonts w:ascii="Cambria Math" w:hAnsi="Cambria Math"/>
-          </w:rPr>
-          <m:t>si</m:t>
-        </m:r>
-        <m:r>
-          <w:rPr>
-            <w:rFonts w:ascii="Cambria Math" w:hAnsi="Cambria Math"/>
-          </w:rPr>
-          <m:t xml:space="preserve"> =</m:t>
+          <m:t>fsi =</m:t>
         </m:r>
         <w:bookmarkStart w:id="10" w:name="OLE_LINK18"/>
         <w:bookmarkStart w:id="11" w:name="OLE_LINK19"/>
@@ -1297,16 +1275,7 @@
           <w:rPr>
             <w:rFonts w:ascii="Cambria Math" w:hAnsi="Cambria Math"/>
           </w:rPr>
-          <m:t>∙</m:t>
-        </m:r>
-        <m:r>
-          <m:rPr>
-            <m:sty m:val="p"/>
-          </m:rPr>
-          <w:rPr>
-            <w:rFonts w:ascii="Cambria Math" w:hAnsi="Cambria Math"/>
-          </w:rPr>
-          <m:t>w</m:t>
+          <m:t>∙w</m:t>
         </m:r>
       </m:oMath>
       <w:r>
@@ -1691,13 +1660,7 @@
         <w:rPr>
           <w:lang w:val="es-CO"/>
         </w:rPr>
-        <w:t>():</w:t>
-      </w:r>
-      <w:r>
-        <w:rPr>
-          <w:lang w:val="es-CO"/>
-        </w:rPr>
-        <w:t xml:space="preserve">Función con la cual se obtiene los activa la cámara </w:t>
+        <w:t xml:space="preserve">():Función con la cual se obtiene los activa la cámara </w:t>
       </w:r>
     </w:p>
     <w:p>
@@ -2023,176 +1986,399 @@
           <w:lang w:val="es-CO"/>
         </w:rPr>
       </w:pPr>
-      <w:r>
-        <w:rPr>
-          <w:lang w:val="es-CO"/>
-        </w:rPr>
-        <w:t>TODO: pegar imágenes.</w:t>
-      </w:r>
-    </w:p>
-    <w:p>
-      <w:pPr>
-        <w:rPr>
-          <w:lang w:val="es-CO"/>
-        </w:rPr>
-      </w:pPr>
-    </w:p>
-    <w:p>
-      <w:pPr>
-        <w:rPr>
-          <w:lang w:val="es-CO"/>
-        </w:rPr>
-      </w:pPr>
-    </w:p>
-    <w:p>
-      <w:pPr>
-        <w:rPr>
-          <w:lang w:val="es-CO"/>
-        </w:rPr>
-      </w:pPr>
-    </w:p>
-    <w:p>
-      <w:pPr>
-        <w:pStyle w:val="Ttulo2"/>
-        <w:rPr>
-          <w:lang w:val="es-CO"/>
-        </w:rPr>
-      </w:pPr>
-      <w:r>
-        <w:rPr>
-          <w:lang w:val="es-CO"/>
-        </w:rPr>
-        <w:t>Líneas futuras.</w:t>
-      </w:r>
-    </w:p>
-    <w:p>
-      <w:pPr>
-        <w:rPr>
-          <w:lang w:val="es-CO"/>
-        </w:rPr>
-      </w:pPr>
-    </w:p>
-    <w:p>
-      <w:pPr>
-        <w:jc w:val="both"/>
-        <w:rPr>
-          <w:lang w:val="es-CO"/>
-        </w:rPr>
-      </w:pPr>
-      <w:r>
-        <w:rPr>
-          <w:lang w:val="es-CO"/>
-        </w:rPr>
-        <w:t xml:space="preserve">La detección de color es </w:t>
-      </w:r>
-      <w:r>
-        <w:rPr>
-          <w:lang w:val="es-CO"/>
-        </w:rPr>
-        <w:t xml:space="preserve"> base para distintos procesamientos y detecciones a realizar sobre una imagen, por ejemplo se puede hacer extracción de color para así crear una máscara y obtener elementos con colores específicos; se podría observar predominancia de color de una imagen, o ya realizar seguimientos de objetos por los colores que tiene.</w:t>
-      </w:r>
-    </w:p>
-    <w:p>
-      <w:pPr>
-        <w:rPr>
-          <w:lang w:val="es-CO"/>
-        </w:rPr>
-      </w:pPr>
-    </w:p>
-    <w:p>
-      <w:pPr>
-        <w:pStyle w:val="Ttulo1"/>
-        <w:rPr>
-          <w:lang w:val="es-CO"/>
-        </w:rPr>
-      </w:pPr>
-      <w:r>
-        <w:rPr>
-          <w:lang w:val="es-CO"/>
-        </w:rPr>
-        <w:t>Conclusiones</w:t>
-      </w:r>
-    </w:p>
-    <w:p>
-      <w:pPr>
-        <w:rPr>
-          <w:lang w:val="es-CO"/>
-        </w:rPr>
-      </w:pPr>
-    </w:p>
-    <w:p>
-      <w:pPr>
-        <w:pStyle w:val="Text"/>
-        <w:rPr>
-          <w:lang w:val="es-CO"/>
-        </w:rPr>
-      </w:pPr>
-      <w:r>
-        <w:rPr>
-          <w:lang w:val="es-CO"/>
-        </w:rPr>
-        <w:t>Para detectar</w:t>
-      </w:r>
-      <w:r>
-        <w:rPr>
-          <w:lang w:val="es-CO"/>
-        </w:rPr>
-        <w:t xml:space="preserve"> mejor</w:t>
-      </w:r>
-      <w:r>
-        <w:rPr>
-          <w:lang w:val="es-CO"/>
-        </w:rPr>
-        <w:t xml:space="preserve"> el movimiento se quiere obtener un fondo en el cual los colores sean lo menos </w:t>
-      </w:r>
-      <w:r>
-        <w:rPr>
-          <w:lang w:val="es-CO"/>
-        </w:rPr>
-        <w:t xml:space="preserve">cambiantes posibles, para brindar algoritmo una mejor nivel de precisión </w:t>
-      </w:r>
-      <w:r>
-        <w:rPr>
-          <w:lang w:val="es-CO"/>
-        </w:rPr>
-        <w:t>de detectar los cambios que se requieren.</w:t>
-      </w:r>
-    </w:p>
-    <w:p>
-      <w:pPr>
-        <w:pStyle w:val="Text"/>
-        <w:rPr>
-          <w:lang w:val="es-CO"/>
-        </w:rPr>
-      </w:pPr>
-    </w:p>
-    <w:p>
-      <w:pPr>
-        <w:pStyle w:val="Text"/>
-        <w:rPr>
-          <w:lang w:val="es-CO"/>
-        </w:rPr>
-      </w:pPr>
-      <w:r>
-        <w:rPr>
-          <w:lang w:val="es-CO"/>
-        </w:rPr>
-        <w:t xml:space="preserve">El IDE Matlab nos provee una gran cantidad de ayuda en implementaciones que nos facilita implementar  algoritmos </w:t>
+    </w:p>
+    <w:p>
+      <w:pPr>
+        <w:rPr>
+          <w:lang w:val="es-CO"/>
+        </w:rPr>
+      </w:pPr>
+      <w:r>
+        <w:rPr>
+          <w:lang w:val="es-CO"/>
+        </w:rPr>
+        <w:t>Corriendo el juego</w:t>
+      </w:r>
+    </w:p>
+    <w:p>
+      <w:pPr>
+        <w:rPr>
+          <w:lang w:val="es-CO"/>
+        </w:rPr>
+      </w:pPr>
+    </w:p>
+    <w:p>
+      <w:pPr>
+        <w:rPr>
+          <w:lang w:val="es-CO"/>
+        </w:rPr>
+      </w:pPr>
+      <w:r>
+        <w:rPr>
+          <w:noProof/>
+          <w:lang w:val="es-CO" w:eastAsia="es-CO"/>
+        </w:rPr>
+        <w:drawing>
+          <wp:inline distT="0" distB="0" distL="0" distR="0" wp14:anchorId="546B9A2C" wp14:editId="4DAA19B2">
+            <wp:extent cx="3200400" cy="2370455"/>
+            <wp:effectExtent l="0" t="0" r="0" b="0"/>
+            <wp:docPr id="1" name="Imagen 1"/>
+            <wp:cNvGraphicFramePr>
+              <a:graphicFrameLocks xmlns:a="http://schemas.openxmlformats.org/drawingml/2006/main" noChangeAspect="1"/>
+            </wp:cNvGraphicFramePr>
+            <a:graphic xmlns:a="http://schemas.openxmlformats.org/drawingml/2006/main">
+              <a:graphicData uri="http://schemas.openxmlformats.org/drawingml/2006/picture">
+                <pic:pic xmlns:pic="http://schemas.openxmlformats.org/drawingml/2006/picture">
+                  <pic:nvPicPr>
+                    <pic:cNvPr id="1" name=""/>
+                    <pic:cNvPicPr/>
+                  </pic:nvPicPr>
+                  <pic:blipFill>
+                    <a:blip r:embed="rId9"/>
+                    <a:stretch>
+                      <a:fillRect/>
+                    </a:stretch>
+                  </pic:blipFill>
+                  <pic:spPr>
+                    <a:xfrm>
+                      <a:off x="0" y="0"/>
+                      <a:ext cx="3200400" cy="2370455"/>
+                    </a:xfrm>
+                    <a:prstGeom prst="rect">
+                      <a:avLst/>
+                    </a:prstGeom>
+                  </pic:spPr>
+                </pic:pic>
+              </a:graphicData>
+            </a:graphic>
+          </wp:inline>
+        </w:drawing>
+      </w:r>
+    </w:p>
+    <w:p>
+      <w:pPr>
+        <w:jc w:val="center"/>
+        <w:rPr>
+          <w:sz w:val="16"/>
+          <w:szCs w:val="16"/>
+          <w:lang w:val="es-CO"/>
+        </w:rPr>
+      </w:pPr>
+      <w:proofErr w:type="spellStart"/>
+      <w:r>
+        <w:rPr>
+          <w:sz w:val="16"/>
+          <w:szCs w:val="16"/>
+          <w:lang w:val="es-CO"/>
+        </w:rPr>
+        <w:t>FingerBomb</w:t>
+      </w:r>
+      <w:proofErr w:type="spellEnd"/>
+      <w:r>
+        <w:rPr>
+          <w:sz w:val="16"/>
+          <w:szCs w:val="16"/>
+          <w:lang w:val="es-CO"/>
+        </w:rPr>
+        <w:t xml:space="preserve"> 1.0</w:t>
+      </w:r>
+    </w:p>
+    <w:p>
+      <w:pPr>
+        <w:rPr>
+          <w:lang w:val="es-CO"/>
+        </w:rPr>
+      </w:pPr>
+    </w:p>
+    <w:p>
+      <w:pPr>
+        <w:rPr>
+          <w:lang w:val="es-CO"/>
+        </w:rPr>
+      </w:pPr>
+      <w:r>
+        <w:rPr>
+          <w:lang w:val="es-CO"/>
+        </w:rPr>
+        <w:t xml:space="preserve">En la imagen podemos visualizar los diferentes elementos que </w:t>
+      </w:r>
+      <w:r>
+        <w:rPr>
+          <w:lang w:val="es-CO"/>
+        </w:rPr>
+        <w:t>componen</w:t>
+      </w:r>
+      <w:r>
+        <w:rPr>
+          <w:lang w:val="es-CO"/>
+        </w:rPr>
+        <w:t xml:space="preserve"> nuestro juego.</w:t>
+      </w:r>
+      <w:r>
+        <w:rPr>
+          <w:lang w:val="es-CO"/>
+        </w:rPr>
+        <w:t xml:space="preserve"> Las bombas</w:t>
+      </w:r>
+      <w:r>
+        <w:rPr>
+          <w:lang w:val="es-CO"/>
+        </w:rPr>
+        <w:t xml:space="preserve"> representadas por una imagen</w:t>
+      </w:r>
+      <w:r>
+        <w:rPr>
+          <w:lang w:val="es-CO"/>
+        </w:rPr>
+        <w:t xml:space="preserve"> de color amarillo, los </w:t>
+      </w:r>
+      <w:proofErr w:type="spellStart"/>
+      <w:r>
+        <w:rPr>
+          <w:lang w:val="es-CO"/>
+        </w:rPr>
+        <w:t>globlos</w:t>
+      </w:r>
+      <w:proofErr w:type="spellEnd"/>
+      <w:r>
+        <w:rPr>
+          <w:lang w:val="es-CO"/>
+        </w:rPr>
+        <w:t xml:space="preserve"> con el color rojo. </w:t>
       </w:r>
       <w:r>
         <w:rPr>
           <w:lang w:val="es-CO"/>
         </w:rPr>
         <w:lastRenderedPageBreak/>
-        <w:t xml:space="preserve">como el presentado en el </w:t>
+        <w:t>Adem</w:t>
+      </w:r>
+      <w:r>
+        <w:rPr>
+          <w:lang w:val="es-CO"/>
+        </w:rPr>
+        <w:t xml:space="preserve">ás de esto tenemos 3 botones y el puntaje total del juego. Los 3 botones son, </w:t>
+      </w:r>
+      <w:proofErr w:type="spellStart"/>
+      <w:r>
+        <w:rPr>
+          <w:lang w:val="es-CO"/>
+        </w:rPr>
+        <w:t>Static</w:t>
+      </w:r>
+      <w:proofErr w:type="spellEnd"/>
+      <w:r>
+        <w:rPr>
+          <w:lang w:val="es-CO"/>
+        </w:rPr>
+        <w:t xml:space="preserve"> </w:t>
+      </w:r>
+      <w:proofErr w:type="spellStart"/>
+      <w:r>
+        <w:rPr>
+          <w:lang w:val="es-CO"/>
+        </w:rPr>
+        <w:t>snapshot</w:t>
+      </w:r>
+      <w:proofErr w:type="spellEnd"/>
+      <w:r>
+        <w:rPr>
+          <w:lang w:val="es-CO"/>
+        </w:rPr>
+        <w:t xml:space="preserve"> el cual nos permite capturar los colores del ambiente en el cual se desarrollará el juego, </w:t>
+      </w:r>
+      <w:proofErr w:type="spellStart"/>
+      <w:r>
+        <w:rPr>
+          <w:lang w:val="es-CO"/>
+        </w:rPr>
+        <w:t>Moving</w:t>
+      </w:r>
+      <w:proofErr w:type="spellEnd"/>
+      <w:r>
+        <w:rPr>
+          <w:lang w:val="es-CO"/>
+        </w:rPr>
+        <w:t xml:space="preserve"> </w:t>
+      </w:r>
+      <w:proofErr w:type="spellStart"/>
+      <w:r>
+        <w:rPr>
+          <w:lang w:val="es-CO"/>
+        </w:rPr>
+        <w:t>snapshot</w:t>
+      </w:r>
+      <w:proofErr w:type="spellEnd"/>
+      <w:r>
+        <w:rPr>
+          <w:lang w:val="es-CO"/>
+        </w:rPr>
+        <w:t xml:space="preserve"> para iniciar el juego y </w:t>
+      </w:r>
+      <w:proofErr w:type="spellStart"/>
+      <w:proofErr w:type="gramStart"/>
+      <w:r>
+        <w:rPr>
+          <w:lang w:val="es-CO"/>
+        </w:rPr>
+        <w:t>Start</w:t>
+      </w:r>
+      <w:proofErr w:type="spellEnd"/>
+      <w:r>
+        <w:rPr>
+          <w:lang w:val="es-CO"/>
+        </w:rPr>
+        <w:t xml:space="preserve"> …</w:t>
+      </w:r>
+      <w:proofErr w:type="gramEnd"/>
+      <w:r>
+        <w:rPr>
+          <w:lang w:val="es-CO"/>
+        </w:rPr>
+        <w:t xml:space="preserve"> TODO completar análisis.</w:t>
       </w:r>
       <w:bookmarkStart w:id="13" w:name="_GoBack"/>
       <w:bookmarkEnd w:id="13"/>
-      <w:r>
-        <w:rPr>
-          <w:lang w:val="es-CO"/>
-        </w:rPr>
-        <w:t>artículo.</w:t>
+    </w:p>
+    <w:p>
+      <w:pPr>
+        <w:pStyle w:val="Ttulo2"/>
+        <w:rPr>
+          <w:lang w:val="es-CO"/>
+        </w:rPr>
+      </w:pPr>
+      <w:r>
+        <w:rPr>
+          <w:lang w:val="es-CO"/>
+        </w:rPr>
+        <w:t>Líneas futuras.</w:t>
+      </w:r>
+    </w:p>
+    <w:p>
+      <w:pPr>
+        <w:rPr>
+          <w:lang w:val="es-CO"/>
+        </w:rPr>
+      </w:pPr>
+    </w:p>
+    <w:p>
+      <w:pPr>
+        <w:jc w:val="both"/>
+        <w:rPr>
+          <w:lang w:val="es-CO"/>
+        </w:rPr>
+      </w:pPr>
+      <w:r>
+        <w:rPr>
+          <w:lang w:val="es-CO"/>
+        </w:rPr>
+        <w:t xml:space="preserve">La detección de color es </w:t>
+      </w:r>
+      <w:r>
+        <w:rPr>
+          <w:lang w:val="es-CO"/>
+        </w:rPr>
+        <w:t xml:space="preserve"> base para distintos procesamientos y detecciones a realizar sobre una imagen, por ejemplo se puede hacer extracción de color para así crear una máscara y obtener elementos con colores específicos; se podría observar predominancia de color de una imagen, o ya realizar seguimientos de objetos por los colores que tiene.</w:t>
+      </w:r>
+    </w:p>
+    <w:p>
+      <w:pPr>
+        <w:rPr>
+          <w:lang w:val="es-CO"/>
+        </w:rPr>
+      </w:pPr>
+    </w:p>
+    <w:p>
+      <w:pPr>
+        <w:pStyle w:val="Ttulo1"/>
+        <w:rPr>
+          <w:lang w:val="es-CO"/>
+        </w:rPr>
+      </w:pPr>
+      <w:r>
+        <w:rPr>
+          <w:lang w:val="es-CO"/>
+        </w:rPr>
+        <w:t>Conclusiones</w:t>
+      </w:r>
+    </w:p>
+    <w:p>
+      <w:pPr>
+        <w:rPr>
+          <w:lang w:val="es-CO"/>
+        </w:rPr>
+      </w:pPr>
+    </w:p>
+    <w:p>
+      <w:pPr>
+        <w:pStyle w:val="Text"/>
+        <w:rPr>
+          <w:lang w:val="es-CO"/>
+        </w:rPr>
+      </w:pPr>
+      <w:r>
+        <w:rPr>
+          <w:lang w:val="es-CO"/>
+        </w:rPr>
+        <w:t>Para detectar</w:t>
+      </w:r>
+      <w:r>
+        <w:rPr>
+          <w:lang w:val="es-CO"/>
+        </w:rPr>
+        <w:t xml:space="preserve"> mejor</w:t>
+      </w:r>
+      <w:r>
+        <w:rPr>
+          <w:lang w:val="es-CO"/>
+        </w:rPr>
+        <w:t xml:space="preserve"> el movimiento se quiere obtener un fondo en el cual los colores sean lo menos </w:t>
+      </w:r>
+      <w:r>
+        <w:rPr>
+          <w:lang w:val="es-CO"/>
+        </w:rPr>
+        <w:t xml:space="preserve">cambiantes posibles, para brindar algoritmo una mejor nivel de precisión </w:t>
+      </w:r>
+      <w:r>
+        <w:rPr>
+          <w:lang w:val="es-CO"/>
+        </w:rPr>
+        <w:t>de detectar los cambios que se requieren.</w:t>
+      </w:r>
+    </w:p>
+    <w:p>
+      <w:pPr>
+        <w:pStyle w:val="Text"/>
+        <w:rPr>
+          <w:lang w:val="es-CO"/>
+        </w:rPr>
+      </w:pPr>
+    </w:p>
+    <w:p>
+      <w:pPr>
+        <w:pStyle w:val="Text"/>
+        <w:rPr>
+          <w:lang w:val="es-CO"/>
+        </w:rPr>
+      </w:pPr>
+      <w:r>
+        <w:rPr>
+          <w:lang w:val="es-CO"/>
+        </w:rPr>
+        <w:t>El IDE Matlab nos provee una gran cantidad de ayuda en implementaciones que nos facilita implementar  algoritmos como el presentado en el artículo.</w:t>
+      </w:r>
+      <w:r>
+        <w:rPr>
+          <w:rFonts w:ascii="Arial" w:hAnsi="Arial" w:cs="Arial"/>
+          <w:b/>
+          <w:bCs/>
+          <w:color w:val="339933"/>
+          <w:sz w:val="33"/>
+          <w:szCs w:val="33"/>
+          <w:shd w:val="clear" w:color="auto" w:fill="FFFFFF"/>
+        </w:rPr>
+        <w:t xml:space="preserve"> </w:t>
       </w:r>
     </w:p>
     <w:p>
@@ -2292,7 +2478,7 @@
       </w:pPr>
     </w:p>
     <w:sectPr>
-      <w:headerReference w:type="default" r:id="rId9"/>
+      <w:headerReference w:type="default" r:id="rId10"/>
       <w:pgSz w:w="12240" w:h="15840" w:code="1"/>
       <w:pgMar w:top="1008" w:right="936" w:bottom="1008" w:left="936" w:header="432" w:footer="432" w:gutter="0"/>
       <w:cols w:num="2" w:space="288"/>
@@ -3878,8 +4064,8 @@
     <w:lsdException w:name="Plain Table 5" w:uiPriority="31" w:qFormat="1"/>
     <w:lsdException w:name="Grid Table Light" w:uiPriority="32" w:qFormat="1"/>
     <w:lsdException w:name="Grid Table 1 Light" w:uiPriority="33" w:qFormat="1"/>
-    <w:lsdException w:name="Grid Table 2" w:semiHidden="1" w:uiPriority="37" w:unhideWhenUsed="1"/>
-    <w:lsdException w:name="Grid Table 3" w:semiHidden="1" w:uiPriority="39" w:unhideWhenUsed="1" w:qFormat="1"/>
+    <w:lsdException w:name="Grid Table 2" w:uiPriority="37"/>
+    <w:lsdException w:name="Grid Table 3" w:uiPriority="39" w:qFormat="1"/>
     <w:lsdException w:name="Grid Table 4" w:uiPriority="49"/>
     <w:lsdException w:name="Grid Table 5 Dark" w:uiPriority="50"/>
     <w:lsdException w:name="Grid Table 6 Colorful" w:uiPriority="51"/>
@@ -4163,11 +4349,15 @@
   </w:style>
   <w:style w:type="character" w:default="1" w:styleId="Fuentedeprrafopredeter">
     <w:name w:val="Default Paragraph Font"/>
+    <w:uiPriority w:val="1"/>
     <w:semiHidden/>
+    <w:unhideWhenUsed/>
   </w:style>
   <w:style w:type="table" w:default="1" w:styleId="Tablanormal">
     <w:name w:val="Normal Table"/>
+    <w:uiPriority w:val="99"/>
     <w:semiHidden/>
+    <w:unhideWhenUsed/>
     <w:tblPr>
       <w:tblInd w:w="0" w:type="dxa"/>
       <w:tblCellMar>
@@ -4180,7 +4370,9 @@
   </w:style>
   <w:style w:type="numbering" w:default="1" w:styleId="Sinlista">
     <w:name w:val="No List"/>
+    <w:uiPriority w:val="99"/>
     <w:semiHidden/>
+    <w:unhideWhenUsed/>
   </w:style>
   <w:style w:type="paragraph" w:customStyle="1" w:styleId="Abstract">
     <w:name w:val="Abstract"/>
@@ -4475,6 +4667,13 @@
     <w:pitch w:val="variable"/>
     <w:sig w:usb0="E00002FF" w:usb1="420024FF" w:usb2="00000000" w:usb3="00000000" w:csb0="0000019F" w:csb1="00000000"/>
   </w:font>
+  <w:font w:name="Arial">
+    <w:panose1 w:val="020B0604020202020204"/>
+    <w:charset w:val="00"/>
+    <w:family w:val="swiss"/>
+    <w:pitch w:val="variable"/>
+    <w:sig w:usb0="E0002AFF" w:usb1="C0007843" w:usb2="00000009" w:usb3="00000000" w:csb0="000001FF" w:csb1="00000000"/>
+  </w:font>
   <w:font w:name="Verdana">
     <w:panose1 w:val="020B0604030504040204"/>
     <w:charset w:val="00"/>
@@ -4516,6 +4715,8 @@
   <w:rsids>
     <w:rsidRoot w:val="00092E7C"/>
     <w:rsid w:val="00092E7C"/>
+    <w:rsid w:val="005E5CBF"/>
+    <w:rsid w:val="007B4017"/>
   </w:rsids>
   <m:mathPr>
     <m:mathFont m:val="Cambria Math"/>
@@ -5245,7 +5446,7 @@
 </file>
 
 <file path=customXml/itemProps1.xml><?xml version="1.0" encoding="utf-8"?>
-<ds:datastoreItem xmlns:ds="http://schemas.openxmlformats.org/officeDocument/2006/customXml" ds:itemID="{6463A96B-B7F4-41EA-9E38-A66DDC62678E}">
+<ds:datastoreItem xmlns:ds="http://schemas.openxmlformats.org/officeDocument/2006/customXml" ds:itemID="{04C61FD6-42AA-4EE5-A298-9EFAFF9E24AA}">
   <ds:schemaRefs>
     <ds:schemaRef ds:uri="http://schemas.openxmlformats.org/officeDocument/2006/bibliography"/>
   </ds:schemaRefs>

</xml_diff>

<commit_message>
se agregan ajustes al informe
</commit_message>
<xml_diff>
--- a/FingerBombArticule.docx
+++ b/FingerBombArticule.docx
@@ -647,7 +647,6 @@
       </w:pPr>
       <w:r>
         <w:rPr>
-          <w:rFonts w:ascii="Calibri" w:eastAsia="Calibri" w:hAnsi="Calibri" w:cs="Calibri"/>
           <w:lang w:val="es-CO"/>
         </w:rPr>
         <w:t>Con la creciente cantidad de datos manejados hoy en día en términos de seguridad, normatividad y otros ámbitos similares, el reconocimiento de objetos es esencial a la hora de identificar ciertos factores de la vida cotidiana con el fin de lograr cierto control de la población y evitar un excesivo desgaste humano a la hora de la obtención de  datos. En casos comunes como la administración de un parqueadero de alta concurrencia o la separación de productos defectuosos que pasan por una banda transportadora de alta velocidad, es necesario implementar métodos tecnológicos que permitan el desarrollo de estas actividades de una manera eficiente, teniendo en cuenta las limitaciones de las capacidades humanas.</w:t>
@@ -733,6 +732,7 @@
     </w:p>
     <w:p>
       <w:pPr>
+        <w:jc w:val="both"/>
         <w:rPr>
           <w:lang w:val="es-CO"/>
         </w:rPr>
@@ -746,6 +746,7 @@
     </w:p>
     <w:p>
       <w:pPr>
+        <w:jc w:val="both"/>
         <w:rPr>
           <w:lang w:val="es-CO"/>
         </w:rPr>
@@ -766,6 +767,7 @@
     </w:p>
     <w:p>
       <w:pPr>
+        <w:jc w:val="both"/>
         <w:rPr>
           <w:lang w:val="es-CO"/>
         </w:rPr>
@@ -786,6 +788,7 @@
     </w:p>
     <w:p>
       <w:pPr>
+        <w:jc w:val="both"/>
         <w:rPr>
           <w:lang w:val="es-CO"/>
         </w:rPr>
@@ -806,6 +809,7 @@
     </w:p>
     <w:p>
       <w:pPr>
+        <w:jc w:val="both"/>
         <w:rPr>
           <w:lang w:val="es-CO"/>
         </w:rPr>
@@ -826,18 +830,19 @@
     </w:p>
     <w:p>
       <w:pPr>
-        <w:rPr>
-          <w:lang w:val="es-CO"/>
-        </w:rPr>
-      </w:pPr>
-    </w:p>
-    <w:p>
-      <w:pPr>
         <w:jc w:val="both"/>
         <w:rPr>
           <w:lang w:val="es-CO"/>
         </w:rPr>
       </w:pPr>
+    </w:p>
+    <w:p>
+      <w:pPr>
+        <w:jc w:val="both"/>
+        <w:rPr>
+          <w:lang w:val="es-CO"/>
+        </w:rPr>
+      </w:pPr>
       <w:r>
         <w:rPr>
           <w:lang w:val="es-CO"/>
@@ -963,7 +968,6 @@
         <w:rPr>
           <w:lang w:val="es-CO"/>
         </w:rPr>
-        <w:lastRenderedPageBreak/>
         <w:t>Representación matemática</w:t>
       </w:r>
     </w:p>
@@ -987,51 +991,32 @@
           <w:bCs/>
           <w:lang w:val="es-CO" w:eastAsia="es-CO"/>
         </w:rPr>
-        <w:t>Para nuestro objetivo tendremos 4 mascaras que las cuales nos permitirá identificar el nivel de color en una posición correspondiente dela imagen, de la siguiente manera,</w:t>
-      </w:r>
-    </w:p>
-    <w:p>
-      <w:pPr>
-        <w:jc w:val="both"/>
+        <w:lastRenderedPageBreak/>
+        <w:t>Para nuestro objetivo tendremos 4 mascaras que las cuales nos permitirá identificar el nivel de color en una posición correspondiente de</w:t>
+      </w:r>
+      <w:r>
         <w:rPr>
           <w:bCs/>
           <w:lang w:val="es-CO" w:eastAsia="es-CO"/>
         </w:rPr>
-      </w:pPr>
-      <w:sdt>
-        <w:sdtPr>
-          <w:rPr>
-            <w:rFonts w:ascii="Cambria Math" w:hAnsi="Cambria Math"/>
-            <w:bCs/>
-            <w:i/>
-            <w:lang w:val="es-CO" w:eastAsia="es-CO"/>
-          </w:rPr>
-          <w:id w:val="1926148931"/>
-          <w:placeholder>
-            <w:docPart w:val="DefaultPlaceholder_1075249612"/>
-          </w:placeholder>
-          <w:temporary/>
-          <w:showingPlcHdr/>
-          <w:equation/>
-        </w:sdtPr>
-        <w:sdtEndPr/>
-        <w:sdtContent>
-          <m:oMathPara>
-            <m:oMath>
-              <m:r>
-                <m:rPr>
-                  <m:sty m:val="p"/>
-                </m:rPr>
-                <w:rPr>
-                  <w:rStyle w:val="Textodelmarcadordeposicin"/>
-                  <w:rFonts w:ascii="Cambria Math" w:hAnsi="Cambria Math"/>
-                </w:rPr>
-                <m:t>Escriba aquí la ecuación.</m:t>
-              </m:r>
-            </m:oMath>
-          </m:oMathPara>
-        </w:sdtContent>
-      </w:sdt>
+        <w:t xml:space="preserve"> </w:t>
+      </w:r>
+      <w:r>
+        <w:rPr>
+          <w:bCs/>
+          <w:lang w:val="es-CO" w:eastAsia="es-CO"/>
+        </w:rPr>
+        <w:t>la imagen, de la siguiente manera,</w:t>
+      </w:r>
+    </w:p>
+    <w:p>
+      <w:pPr>
+        <w:jc w:val="both"/>
+        <w:rPr>
+          <w:bCs/>
+          <w:lang w:val="es-CO" w:eastAsia="es-CO"/>
+        </w:rPr>
+      </w:pPr>
     </w:p>
     <w:p>
       <w:pPr>
@@ -1227,11 +1212,27 @@
           <w:lang w:val="es-CO"/>
         </w:rPr>
       </w:pPr>
-      <w:r>
-        <w:rPr>
-          <w:lang w:val="es-CO"/>
-        </w:rPr>
-        <w:t>W= resolución de la imagen.</w:t>
+      <w:proofErr w:type="spellStart"/>
+      <w:proofErr w:type="gramStart"/>
+      <w:r>
+        <w:rPr>
+          <w:lang w:val="es-CO"/>
+        </w:rPr>
+        <w:t>snap</w:t>
+      </w:r>
+      <w:proofErr w:type="spellEnd"/>
+      <w:proofErr w:type="gramEnd"/>
+      <w:r>
+        <w:rPr>
+          <w:lang w:val="es-CO"/>
+        </w:rPr>
+        <w:t>=</w:t>
+      </w:r>
+      <w:r>
+        <w:rPr>
+          <w:lang w:val="es-CO"/>
+        </w:rPr>
+        <w:t xml:space="preserve"> es el resultado binario de la extracción de la capa roja de la imagen </w:t>
       </w:r>
     </w:p>
     <w:p>
@@ -1275,7 +1276,16 @@
           <w:rPr>
             <w:rFonts w:ascii="Cambria Math" w:hAnsi="Cambria Math"/>
           </w:rPr>
-          <m:t>∙w</m:t>
+          <m:t>∙</m:t>
+        </m:r>
+        <m:r>
+          <m:rPr>
+            <m:sty m:val="p"/>
+          </m:rPr>
+          <w:rPr>
+            <w:rFonts w:ascii="Cambria Math" w:hAnsi="Cambria Math"/>
+          </w:rPr>
+          <m:t>snap</m:t>
         </m:r>
       </m:oMath>
       <w:r>
@@ -1418,16 +1428,26 @@
         <w:rPr>
           <w:lang w:val="es-CO"/>
         </w:rPr>
-        <w:t xml:space="preserve">De esta forma obtenemos los valores necesarios para implementar el algoritmo que detecte el movimiento en alguna de las esquinas donde se encuentran ubicadas </w:t>
-      </w:r>
-      <w:proofErr w:type="gramStart"/>
-      <w:r>
-        <w:rPr>
-          <w:lang w:val="es-CO"/>
-        </w:rPr>
-        <w:t>la bombas</w:t>
-      </w:r>
-      <w:proofErr w:type="gramEnd"/>
+        <w:t xml:space="preserve">De esta forma obtenemos los valores necesarios para implementar el algoritmo que detecte el </w:t>
+      </w:r>
+      <w:r>
+        <w:rPr>
+          <w:lang w:val="es-CO"/>
+        </w:rPr>
+        <w:t>color rojo</w:t>
+      </w:r>
+      <w:r>
+        <w:rPr>
+          <w:lang w:val="es-CO"/>
+        </w:rPr>
+        <w:t xml:space="preserve"> en alguna de las esquinas donde se encuentran ubicadas </w:t>
+      </w:r>
+      <w:r>
+        <w:rPr>
+          <w:lang w:val="es-CO"/>
+        </w:rPr>
+        <w:t>las bombas</w:t>
+      </w:r>
       <w:r>
         <w:rPr>
           <w:lang w:val="es-CO"/>
@@ -1455,6 +1475,48 @@
         </w:rPr>
         <w:t>Esquemático o gráfico</w:t>
       </w:r>
+    </w:p>
+    <w:p>
+      <w:pPr>
+        <w:rPr>
+          <w:lang w:val="es-CO"/>
+        </w:rPr>
+      </w:pPr>
+    </w:p>
+    <w:p>
+      <w:pPr>
+        <w:rPr>
+          <w:lang w:val="es-CO"/>
+        </w:rPr>
+      </w:pPr>
+      <w:r>
+        <w:rPr>
+          <w:lang w:val="es-CO"/>
+        </w:rPr>
+        <w:t>A continuación se presentan las funcione</w:t>
+      </w:r>
+      <w:bookmarkStart w:id="13" w:name="_GoBack"/>
+      <w:r>
+        <w:rPr>
+          <w:lang w:val="es-CO"/>
+        </w:rPr>
+        <w:t>s</w:t>
+      </w:r>
+      <w:bookmarkEnd w:id="13"/>
+      <w:r>
+        <w:rPr>
+          <w:lang w:val="es-CO"/>
+        </w:rPr>
+        <w:t xml:space="preserve"> más representativas del juego implementadas en </w:t>
+      </w:r>
+      <w:proofErr w:type="spellStart"/>
+      <w:r>
+        <w:rPr>
+          <w:lang w:val="es-CO"/>
+        </w:rPr>
+        <w:t>matlab</w:t>
+      </w:r>
+      <w:proofErr w:type="spellEnd"/>
     </w:p>
     <w:p>
       <w:pPr>
@@ -1476,10 +1538,10 @@
           <w:lang w:val="es-CO" w:eastAsia="es-CO"/>
         </w:rPr>
         <w:drawing>
-          <wp:inline distT="0" distB="0" distL="0" distR="0">
-            <wp:extent cx="3200400" cy="3314700"/>
+          <wp:inline distT="0" distB="0" distL="0" distR="0" wp14:anchorId="49200E49" wp14:editId="166AAF34">
+            <wp:extent cx="3200400" cy="2274570"/>
             <wp:effectExtent l="0" t="0" r="0" b="0"/>
-            <wp:docPr id="6" name="Imagen 1"/>
+            <wp:docPr id="5" name="Imagen 5"/>
             <wp:cNvGraphicFramePr>
               <a:graphicFrameLocks xmlns:a="http://schemas.openxmlformats.org/drawingml/2006/main" noChangeAspect="1"/>
             </wp:cNvGraphicFramePr>
@@ -1487,36 +1549,23 @@
               <a:graphicData uri="http://schemas.openxmlformats.org/drawingml/2006/picture">
                 <pic:pic xmlns:pic="http://schemas.openxmlformats.org/drawingml/2006/picture">
                   <pic:nvPicPr>
-                    <pic:cNvPr id="0" name="Imagen 1"/>
-                    <pic:cNvPicPr>
-                      <a:picLocks noChangeAspect="1" noChangeArrowheads="1"/>
-                    </pic:cNvPicPr>
+                    <pic:cNvPr id="1" name=""/>
+                    <pic:cNvPicPr/>
                   </pic:nvPicPr>
                   <pic:blipFill>
-                    <a:blip r:embed="rId8">
-                      <a:extLst>
-                        <a:ext uri="{28A0092B-C50C-407E-A947-70E740481C1C}">
-                          <a14:useLocalDpi xmlns:a14="http://schemas.microsoft.com/office/drawing/2010/main" val="0"/>
-                        </a:ext>
-                      </a:extLst>
-                    </a:blip>
-                    <a:srcRect/>
+                    <a:blip r:embed="rId8"/>
                     <a:stretch>
                       <a:fillRect/>
                     </a:stretch>
                   </pic:blipFill>
-                  <pic:spPr bwMode="auto">
+                  <pic:spPr>
                     <a:xfrm>
                       <a:off x="0" y="0"/>
-                      <a:ext cx="3200400" cy="3314700"/>
+                      <a:ext cx="3200400" cy="2274570"/>
                     </a:xfrm>
                     <a:prstGeom prst="rect">
                       <a:avLst/>
                     </a:prstGeom>
-                    <a:noFill/>
-                    <a:ln>
-                      <a:noFill/>
-                    </a:ln>
                   </pic:spPr>
                 </pic:pic>
               </a:graphicData>
@@ -1546,483 +1595,46 @@
           <w:szCs w:val="16"/>
           <w:lang w:val="es-CO" w:eastAsia="es-CO"/>
         </w:rPr>
-        <w:t>Implementación fingerBomb</w:t>
-      </w:r>
-    </w:p>
-    <w:p>
-      <w:pPr>
-        <w:jc w:val="center"/>
-        <w:rPr>
+        <w:t xml:space="preserve">GUI </w:t>
+      </w:r>
+      <w:r>
+        <w:rPr>
+          <w:noProof/>
           <w:sz w:val="16"/>
           <w:szCs w:val="16"/>
-          <w:lang w:val="es-CO"/>
-        </w:rPr>
-      </w:pPr>
-    </w:p>
-    <w:p>
-      <w:pPr>
-        <w:pStyle w:val="Ttulo2"/>
-        <w:rPr>
-          <w:lang w:val="es-CO"/>
-        </w:rPr>
-      </w:pPr>
-      <w:r>
-        <w:rPr>
-          <w:lang w:val="es-CO"/>
-        </w:rPr>
-        <w:lastRenderedPageBreak/>
-        <w:t>Algoritmo</w:t>
-      </w:r>
-    </w:p>
-    <w:p>
-      <w:pPr>
-        <w:rPr>
-          <w:lang w:val="es-CO"/>
-        </w:rPr>
-      </w:pPr>
-    </w:p>
-    <w:p>
-      <w:pPr>
-        <w:jc w:val="both"/>
-        <w:rPr>
-          <w:lang w:val="es-CO"/>
-        </w:rPr>
-      </w:pPr>
-      <w:r>
-        <w:rPr>
-          <w:lang w:val="es-CO"/>
-        </w:rPr>
-        <w:t xml:space="preserve">En </w:t>
-      </w:r>
-      <w:r>
-        <w:rPr>
-          <w:lang w:val="es-CO"/>
-        </w:rPr>
-        <w:t xml:space="preserve"> </w:t>
-      </w:r>
-      <w:proofErr w:type="spellStart"/>
-      <w:r>
-        <w:rPr>
-          <w:lang w:val="es-CO"/>
-        </w:rPr>
-        <w:t>fingerBomb</w:t>
-      </w:r>
-      <w:proofErr w:type="spellEnd"/>
-      <w:r>
-        <w:rPr>
-          <w:lang w:val="es-CO"/>
-        </w:rPr>
-        <w:t xml:space="preserve">, clase principal  cual será el orquestador de </w:t>
-      </w:r>
-      <w:r>
-        <w:rPr>
-          <w:lang w:val="es-CO"/>
-        </w:rPr>
-        <w:t>las funciones</w:t>
-      </w:r>
-      <w:r>
-        <w:rPr>
-          <w:lang w:val="es-CO"/>
-        </w:rPr>
-        <w:t xml:space="preserve"> que componen el juego</w:t>
-      </w:r>
-      <w:r>
-        <w:rPr>
-          <w:lang w:val="es-CO"/>
-        </w:rPr>
-        <w:t>,</w:t>
-      </w:r>
-      <w:r>
-        <w:rPr>
-          <w:lang w:val="es-CO"/>
-        </w:rPr>
-        <w:t xml:space="preserve"> se tiene las siguientes funciones:</w:t>
-      </w:r>
-    </w:p>
-    <w:p>
-      <w:pPr>
-        <w:jc w:val="both"/>
-        <w:rPr>
-          <w:lang w:val="es-CO"/>
-        </w:rPr>
-      </w:pPr>
-      <w:proofErr w:type="spellStart"/>
-      <w:proofErr w:type="gramStart"/>
-      <w:r>
-        <w:rPr>
-          <w:lang w:val="es-CO"/>
-        </w:rPr>
-        <w:t>getCam</w:t>
-      </w:r>
-      <w:proofErr w:type="spellEnd"/>
-      <w:proofErr w:type="gramEnd"/>
-      <w:r>
-        <w:rPr>
-          <w:lang w:val="es-CO"/>
-        </w:rPr>
-        <w:t xml:space="preserve">():Función con la cual se obtiene los activa la cámara </w:t>
-      </w:r>
-    </w:p>
-    <w:p>
-      <w:pPr>
-        <w:jc w:val="both"/>
-        <w:rPr>
-          <w:lang w:val="es-CO"/>
-        </w:rPr>
-      </w:pPr>
-      <w:proofErr w:type="spellStart"/>
-      <w:proofErr w:type="gramStart"/>
-      <w:r>
-        <w:rPr>
-          <w:lang w:val="es-CO"/>
-        </w:rPr>
-        <w:t>obtenerMasks</w:t>
-      </w:r>
-      <w:proofErr w:type="spellEnd"/>
-      <w:proofErr w:type="gramEnd"/>
-      <w:r>
-        <w:rPr>
-          <w:lang w:val="es-CO"/>
-        </w:rPr>
-        <w:t>();</w:t>
-      </w:r>
-      <w:r>
-        <w:rPr>
-          <w:lang w:val="es-CO"/>
-        </w:rPr>
-        <w:t xml:space="preserve"> con la cual se obtiene los datos de las máscaras, cuatro en total, una por cada bomba o globo que se posicionará en la interfaz gráfica.</w:t>
-      </w:r>
-    </w:p>
-    <w:p>
-      <w:pPr>
-        <w:jc w:val="both"/>
-        <w:rPr>
-          <w:lang w:val="es-CO"/>
-        </w:rPr>
-      </w:pPr>
-      <w:proofErr w:type="spellStart"/>
-      <w:proofErr w:type="gramStart"/>
-      <w:r>
-        <w:rPr>
-          <w:lang w:val="es-CO"/>
-        </w:rPr>
-        <w:t>ObjetosEnMask</w:t>
-      </w:r>
-      <w:proofErr w:type="spellEnd"/>
-      <w:r>
-        <w:rPr>
-          <w:lang w:val="es-CO"/>
-        </w:rPr>
-        <w:t>(</w:t>
-      </w:r>
-      <w:proofErr w:type="gramEnd"/>
-      <w:r>
-        <w:rPr>
-          <w:lang w:val="es-CO"/>
-        </w:rPr>
-        <w:t>): con la cual se dibujan los respectivos en las respectivas posiciones los objetes del juego, es decir las bombas y los globos.</w:t>
-      </w:r>
-    </w:p>
-    <w:p>
-      <w:pPr>
-        <w:jc w:val="both"/>
-        <w:rPr>
-          <w:lang w:val="es-CO"/>
-        </w:rPr>
-      </w:pPr>
-    </w:p>
-    <w:p>
-      <w:pPr>
-        <w:jc w:val="both"/>
-        <w:rPr>
-          <w:lang w:val="es-CO"/>
-        </w:rPr>
-      </w:pPr>
-      <w:r>
-        <w:rPr>
-          <w:lang w:val="es-CO"/>
-        </w:rPr>
-        <w:t xml:space="preserve">Luego tendremos un ciclo en el cual </w:t>
-      </w:r>
-      <w:r>
-        <w:rPr>
-          <w:lang w:val="es-CO"/>
-        </w:rPr>
-        <w:t xml:space="preserve">nos permitirá obtener </w:t>
-      </w:r>
-      <w:proofErr w:type="spellStart"/>
-      <w:r>
-        <w:rPr>
-          <w:lang w:val="es-CO"/>
-        </w:rPr>
-        <w:t>snapshots</w:t>
-      </w:r>
-      <w:proofErr w:type="spellEnd"/>
-      <w:r>
-        <w:rPr>
-          <w:lang w:val="es-CO"/>
-        </w:rPr>
-        <w:t xml:space="preserve">, los cuales analizando con la función </w:t>
-      </w:r>
-      <w:proofErr w:type="spellStart"/>
-      <w:proofErr w:type="gramStart"/>
-      <w:r>
-        <w:rPr>
-          <w:lang w:val="es-CO"/>
-        </w:rPr>
-        <w:t>detectaMovientoEnMask</w:t>
-      </w:r>
-      <w:proofErr w:type="spellEnd"/>
-      <w:r>
-        <w:rPr>
-          <w:lang w:val="es-CO"/>
-        </w:rPr>
-        <w:t>(</w:t>
-      </w:r>
-      <w:proofErr w:type="gramEnd"/>
-      <w:r>
-        <w:rPr>
-          <w:lang w:val="es-CO"/>
-        </w:rPr>
-        <w:t>)</w:t>
-      </w:r>
-      <w:r>
-        <w:rPr>
-          <w:lang w:val="es-CO"/>
-        </w:rPr>
-        <w:t xml:space="preserve">, </w:t>
-      </w:r>
-      <w:r>
-        <w:rPr>
-          <w:lang w:val="es-CO"/>
-        </w:rPr>
-        <w:t>detectaremos</w:t>
-      </w:r>
-      <w:r>
-        <w:rPr>
-          <w:lang w:val="es-CO"/>
-        </w:rPr>
-        <w:t xml:space="preserve"> los cambios de color en las imágenes, permitiéndonos así identificar donde se está realizando el movimiento. </w:t>
-      </w:r>
-    </w:p>
-    <w:p>
-      <w:pPr>
-        <w:jc w:val="both"/>
-        <w:rPr>
-          <w:lang w:val="es-CO"/>
-        </w:rPr>
-      </w:pPr>
-      <w:r>
-        <w:rPr>
-          <w:lang w:val="es-CO"/>
-        </w:rPr>
-        <w:t xml:space="preserve">Una vez conocemos el vector RGB del </w:t>
-      </w:r>
-      <w:proofErr w:type="spellStart"/>
-      <w:r>
-        <w:rPr>
-          <w:lang w:val="es-CO"/>
-        </w:rPr>
-        <w:t>snapshop</w:t>
-      </w:r>
-      <w:r>
-        <w:rPr>
-          <w:lang w:val="es-CO"/>
-        </w:rPr>
-        <w:t>s</w:t>
-      </w:r>
-      <w:proofErr w:type="spellEnd"/>
-      <w:r>
-        <w:rPr>
-          <w:lang w:val="es-CO"/>
-        </w:rPr>
-        <w:t xml:space="preserve">, comparamos con </w:t>
-      </w:r>
-      <w:r>
-        <w:rPr>
-          <w:lang w:val="es-CO"/>
-        </w:rPr>
-        <w:t>la posición</w:t>
-      </w:r>
-      <w:r>
-        <w:rPr>
-          <w:lang w:val="es-CO"/>
-        </w:rPr>
-        <w:t xml:space="preserve"> de las </w:t>
-      </w:r>
-      <w:r>
-        <w:rPr>
-          <w:lang w:val="es-CO"/>
-        </w:rPr>
-        <w:t>imágenes</w:t>
-      </w:r>
-      <w:r>
-        <w:rPr>
-          <w:lang w:val="es-CO"/>
-        </w:rPr>
-        <w:t xml:space="preserve"> de la bomba, de tal manera que si en esta posición hay un cambio de color, podemos concluir que </w:t>
-      </w:r>
-      <w:r>
-        <w:rPr>
-          <w:lang w:val="es-CO"/>
-        </w:rPr>
-        <w:t>existe</w:t>
-      </w:r>
-      <w:r>
-        <w:rPr>
-          <w:lang w:val="es-CO"/>
-        </w:rPr>
-        <w:t xml:space="preserve"> en un movimiento en la posición que se encuentra algunas de las </w:t>
-      </w:r>
-      <w:r>
-        <w:rPr>
-          <w:lang w:val="es-CO"/>
-        </w:rPr>
-        <w:t>imágenes</w:t>
-      </w:r>
-      <w:r>
-        <w:rPr>
-          <w:lang w:val="es-CO"/>
-        </w:rPr>
-        <w:t xml:space="preserve"> de las bombas o globos.</w:t>
-      </w:r>
-    </w:p>
-    <w:p>
-      <w:pPr>
-        <w:jc w:val="both"/>
-        <w:rPr>
-          <w:lang w:val="es-CO"/>
-        </w:rPr>
-      </w:pPr>
-    </w:p>
-    <w:p>
-      <w:pPr>
-        <w:jc w:val="both"/>
-        <w:rPr>
-          <w:lang w:val="es-CO"/>
-        </w:rPr>
-      </w:pPr>
-      <w:r>
-        <w:rPr>
-          <w:lang w:val="es-CO"/>
-        </w:rPr>
-        <w:t xml:space="preserve">Cuando se detecta que si corresponde el movimiento a la ubicación donde se encuentra las imágenes se llama la función de </w:t>
-      </w:r>
-      <w:proofErr w:type="spellStart"/>
-      <w:proofErr w:type="gramStart"/>
-      <w:r>
-        <w:rPr>
-          <w:lang w:val="es-CO"/>
-        </w:rPr>
-        <w:t>sumarPuntos</w:t>
-      </w:r>
-      <w:proofErr w:type="spellEnd"/>
-      <w:r>
-        <w:rPr>
-          <w:lang w:val="es-CO"/>
-        </w:rPr>
-        <w:t>(</w:t>
-      </w:r>
-      <w:proofErr w:type="gramEnd"/>
-      <w:r>
-        <w:rPr>
-          <w:lang w:val="es-CO"/>
-        </w:rPr>
-        <w:t>), la cual suma un punto positivo si el movimiento se detecta en la posición de un globo, si es una bomba retorna un -1, con cual determinamos el fin del juego.</w:t>
-      </w:r>
-    </w:p>
-    <w:p>
-      <w:pPr>
-        <w:jc w:val="both"/>
-        <w:rPr>
-          <w:lang w:val="es-CO"/>
-        </w:rPr>
-      </w:pPr>
-      <w:r>
-        <w:rPr>
-          <w:lang w:val="es-CO"/>
-        </w:rPr>
-        <w:t xml:space="preserve"> </w:t>
-      </w:r>
-    </w:p>
-    <w:p>
-      <w:pPr>
-        <w:rPr>
-          <w:lang w:val="es-CO"/>
-        </w:rPr>
-      </w:pPr>
-    </w:p>
-    <w:p>
-      <w:pPr>
-        <w:pStyle w:val="Ttulo1"/>
-        <w:rPr>
-          <w:lang w:val="es-CO"/>
-        </w:rPr>
-      </w:pPr>
-      <w:r>
-        <w:rPr>
-          <w:lang w:val="es-CO"/>
-        </w:rPr>
-        <w:t>Resultados y líneas futuras</w:t>
-      </w:r>
-    </w:p>
-    <w:p>
-      <w:pPr>
-        <w:pStyle w:val="Ttulo2"/>
-        <w:rPr>
-          <w:lang w:val="es-CO"/>
-        </w:rPr>
-      </w:pPr>
-      <w:r>
-        <w:rPr>
-          <w:lang w:val="es-CO"/>
-        </w:rPr>
-        <w:t>Resultados obtenidos y su análisis</w:t>
-      </w:r>
-    </w:p>
-    <w:p>
-      <w:pPr>
-        <w:rPr>
-          <w:lang w:val="es-CO"/>
-        </w:rPr>
-      </w:pPr>
-    </w:p>
-    <w:p>
-      <w:pPr>
-        <w:rPr>
-          <w:lang w:val="es-CO"/>
-        </w:rPr>
-      </w:pPr>
-      <w:r>
-        <w:rPr>
-          <w:lang w:val="es-CO"/>
-        </w:rPr>
-        <w:t>Corriendo el juego</w:t>
-      </w:r>
-    </w:p>
-    <w:p>
-      <w:pPr>
-        <w:rPr>
-          <w:lang w:val="es-CO"/>
-        </w:rPr>
-      </w:pPr>
-    </w:p>
-    <w:p>
-      <w:pPr>
-        <w:rPr>
-          <w:lang w:val="es-CO"/>
-        </w:rPr>
-      </w:pPr>
-      <w:r>
+          <w:lang w:val="es-CO" w:eastAsia="es-CO"/>
+        </w:rPr>
+        <w:t xml:space="preserve"> fingerBomb</w:t>
+      </w:r>
+    </w:p>
+    <w:p>
+      <w:pPr>
+        <w:jc w:val="center"/>
+        <w:rPr>
+          <w:sz w:val="16"/>
+          <w:szCs w:val="16"/>
+          <w:lang w:val="es-CO"/>
+        </w:rPr>
+      </w:pPr>
+    </w:p>
+    <w:p>
+      <w:pPr>
         <w:rPr>
           <w:noProof/>
           <w:lang w:val="es-CO" w:eastAsia="es-CO"/>
         </w:rPr>
+      </w:pPr>
+      <w:r>
+        <w:rPr>
+          <w:noProof/>
+          <w:lang w:val="es-CO" w:eastAsia="es-CO"/>
+        </w:rPr>
+        <w:lastRenderedPageBreak/>
         <w:drawing>
-          <wp:inline distT="0" distB="0" distL="0" distR="0" wp14:anchorId="546B9A2C" wp14:editId="4DAA19B2">
-            <wp:extent cx="3200400" cy="2370455"/>
-            <wp:effectExtent l="0" t="0" r="0" b="0"/>
-            <wp:docPr id="1" name="Imagen 1"/>
+          <wp:inline distT="0" distB="0" distL="0" distR="0" wp14:anchorId="4EF07F88" wp14:editId="21D46107">
+            <wp:extent cx="3200400" cy="2049145"/>
+            <wp:effectExtent l="0" t="0" r="0" b="8255"/>
+            <wp:docPr id="8" name="Imagen 8"/>
             <wp:cNvGraphicFramePr>
               <a:graphicFrameLocks xmlns:a="http://schemas.openxmlformats.org/drawingml/2006/main" noChangeAspect="1"/>
             </wp:cNvGraphicFramePr>
@@ -2042,7 +1654,7 @@
                   <pic:spPr>
                     <a:xfrm>
                       <a:off x="0" y="0"/>
-                      <a:ext cx="3200400" cy="2370455"/>
+                      <a:ext cx="3200400" cy="2049145"/>
                     </a:xfrm>
                     <a:prstGeom prst="rect">
                       <a:avLst/>
@@ -2057,188 +1669,522 @@
     </w:p>
     <w:p>
       <w:pPr>
+        <w:numPr>
+          <w:ilvl w:val="0"/>
+          <w:numId w:val="21"/>
+        </w:numPr>
         <w:jc w:val="center"/>
         <w:rPr>
+          <w:noProof/>
           <w:sz w:val="16"/>
           <w:szCs w:val="16"/>
-          <w:lang w:val="es-CO"/>
-        </w:rPr>
-      </w:pPr>
-      <w:proofErr w:type="spellStart"/>
-      <w:r>
-        <w:rPr>
+          <w:lang w:val="es-CO" w:eastAsia="es-CO"/>
+        </w:rPr>
+      </w:pPr>
+      <w:r>
+        <w:rPr>
+          <w:noProof/>
           <w:sz w:val="16"/>
           <w:szCs w:val="16"/>
-          <w:lang w:val="es-CO"/>
-        </w:rPr>
-        <w:t>FingerBomb</w:t>
-      </w:r>
-      <w:proofErr w:type="spellEnd"/>
-      <w:r>
+          <w:lang w:val="es-CO" w:eastAsia="es-CO"/>
+        </w:rPr>
+        <w:t>1.1 Obtener Mascaras</w:t>
+      </w:r>
+    </w:p>
+    <w:p>
+      <w:pPr>
+        <w:jc w:val="center"/>
+        <w:rPr>
+          <w:noProof/>
+          <w:lang w:val="es-CO" w:eastAsia="es-CO"/>
+        </w:rPr>
+      </w:pPr>
+    </w:p>
+    <w:p>
+      <w:pPr>
+        <w:jc w:val="center"/>
         <w:rPr>
           <w:sz w:val="16"/>
           <w:szCs w:val="16"/>
           <w:lang w:val="es-CO"/>
         </w:rPr>
-        <w:t xml:space="preserve"> 1.0</w:t>
-      </w:r>
-    </w:p>
-    <w:p>
-      <w:pPr>
-        <w:rPr>
-          <w:lang w:val="es-CO"/>
-        </w:rPr>
-      </w:pPr>
-    </w:p>
-    <w:p>
-      <w:pPr>
-        <w:rPr>
-          <w:lang w:val="es-CO"/>
-        </w:rPr>
-      </w:pPr>
-      <w:r>
-        <w:rPr>
-          <w:lang w:val="es-CO"/>
-        </w:rPr>
-        <w:t xml:space="preserve">En la imagen podemos visualizar los diferentes elementos que </w:t>
-      </w:r>
-      <w:r>
-        <w:rPr>
-          <w:lang w:val="es-CO"/>
-        </w:rPr>
-        <w:t>componen</w:t>
-      </w:r>
-      <w:r>
-        <w:rPr>
-          <w:lang w:val="es-CO"/>
-        </w:rPr>
-        <w:t xml:space="preserve"> nuestro juego.</w:t>
-      </w:r>
-      <w:r>
-        <w:rPr>
-          <w:lang w:val="es-CO"/>
-        </w:rPr>
-        <w:t xml:space="preserve"> Las bombas</w:t>
-      </w:r>
-      <w:r>
-        <w:rPr>
-          <w:lang w:val="es-CO"/>
-        </w:rPr>
-        <w:t xml:space="preserve"> representadas por una imagen</w:t>
-      </w:r>
-      <w:r>
-        <w:rPr>
-          <w:lang w:val="es-CO"/>
-        </w:rPr>
-        <w:t xml:space="preserve"> de color amarillo, los </w:t>
+      </w:pPr>
+      <w:r>
+        <w:rPr>
+          <w:noProof/>
+          <w:lang w:val="es-CO" w:eastAsia="es-CO"/>
+        </w:rPr>
+        <w:drawing>
+          <wp:inline distT="0" distB="0" distL="0" distR="0" wp14:anchorId="3A31CD1C" wp14:editId="3F1AC5D4">
+            <wp:extent cx="3200400" cy="4099560"/>
+            <wp:effectExtent l="0" t="0" r="0" b="0"/>
+            <wp:docPr id="4" name="Imagen 4"/>
+            <wp:cNvGraphicFramePr>
+              <a:graphicFrameLocks xmlns:a="http://schemas.openxmlformats.org/drawingml/2006/main" noChangeAspect="1"/>
+            </wp:cNvGraphicFramePr>
+            <a:graphic xmlns:a="http://schemas.openxmlformats.org/drawingml/2006/main">
+              <a:graphicData uri="http://schemas.openxmlformats.org/drawingml/2006/picture">
+                <pic:pic xmlns:pic="http://schemas.openxmlformats.org/drawingml/2006/picture">
+                  <pic:nvPicPr>
+                    <pic:cNvPr id="1" name=""/>
+                    <pic:cNvPicPr/>
+                  </pic:nvPicPr>
+                  <pic:blipFill>
+                    <a:blip r:embed="rId10"/>
+                    <a:stretch>
+                      <a:fillRect/>
+                    </a:stretch>
+                  </pic:blipFill>
+                  <pic:spPr>
+                    <a:xfrm>
+                      <a:off x="0" y="0"/>
+                      <a:ext cx="3200400" cy="4099560"/>
+                    </a:xfrm>
+                    <a:prstGeom prst="rect">
+                      <a:avLst/>
+                    </a:prstGeom>
+                  </pic:spPr>
+                </pic:pic>
+              </a:graphicData>
+            </a:graphic>
+          </wp:inline>
+        </w:drawing>
+      </w:r>
+    </w:p>
+    <w:p>
+      <w:pPr>
+        <w:jc w:val="center"/>
+        <w:rPr>
+          <w:sz w:val="16"/>
+          <w:szCs w:val="16"/>
+          <w:lang w:val="es-CO"/>
+        </w:rPr>
+      </w:pPr>
+      <w:r>
+        <w:rPr>
+          <w:sz w:val="16"/>
+          <w:szCs w:val="16"/>
+          <w:lang w:val="es-CO"/>
+        </w:rPr>
+        <w:t xml:space="preserve">3.0 Obtener Datos </w:t>
       </w:r>
       <w:proofErr w:type="spellStart"/>
       <w:r>
         <w:rPr>
-          <w:lang w:val="es-CO"/>
-        </w:rPr>
-        <w:t>globlos</w:t>
+          <w:sz w:val="16"/>
+          <w:szCs w:val="16"/>
+          <w:lang w:val="es-CO"/>
+        </w:rPr>
+        <w:t>Camara</w:t>
       </w:r>
       <w:proofErr w:type="spellEnd"/>
-      <w:r>
-        <w:rPr>
-          <w:lang w:val="es-CO"/>
-        </w:rPr>
-        <w:t xml:space="preserve"> con el color rojo. </w:t>
-      </w:r>
-      <w:r>
-        <w:rPr>
-          <w:lang w:val="es-CO"/>
-        </w:rPr>
-        <w:lastRenderedPageBreak/>
-        <w:t>Adem</w:t>
-      </w:r>
-      <w:r>
-        <w:rPr>
-          <w:lang w:val="es-CO"/>
-        </w:rPr>
-        <w:t xml:space="preserve">ás de esto tenemos 3 botones y el puntaje total del juego. Los 3 botones son, </w:t>
+    </w:p>
+    <w:p>
+      <w:pPr>
+        <w:pStyle w:val="Ttulo2"/>
+        <w:rPr>
+          <w:lang w:val="es-CO"/>
+        </w:rPr>
+      </w:pPr>
+      <w:r>
+        <w:rPr>
+          <w:lang w:val="es-CO"/>
+        </w:rPr>
+        <w:t>Algoritmo</w:t>
+      </w:r>
+    </w:p>
+    <w:p>
+      <w:pPr>
+        <w:rPr>
+          <w:lang w:val="es-CO"/>
+        </w:rPr>
+      </w:pPr>
+    </w:p>
+    <w:p>
+      <w:pPr>
+        <w:jc w:val="both"/>
+        <w:rPr>
+          <w:lang w:val="es-CO"/>
+        </w:rPr>
+      </w:pPr>
+      <w:r>
+        <w:rPr>
+          <w:lang w:val="es-CO"/>
+        </w:rPr>
+        <w:t xml:space="preserve">En </w:t>
+      </w:r>
+      <w:r>
+        <w:rPr>
+          <w:lang w:val="es-CO"/>
+        </w:rPr>
+        <w:t xml:space="preserve"> </w:t>
       </w:r>
       <w:proofErr w:type="spellStart"/>
       <w:r>
         <w:rPr>
           <w:lang w:val="es-CO"/>
         </w:rPr>
-        <w:t>Static</w:t>
+        <w:t>fingerBomb</w:t>
       </w:r>
       <w:proofErr w:type="spellEnd"/>
       <w:r>
         <w:rPr>
           <w:lang w:val="es-CO"/>
         </w:rPr>
-        <w:t xml:space="preserve"> </w:t>
-      </w:r>
-      <w:proofErr w:type="spellStart"/>
-      <w:r>
-        <w:rPr>
-          <w:lang w:val="es-CO"/>
-        </w:rPr>
-        <w:t>snapshot</w:t>
-      </w:r>
-      <w:proofErr w:type="spellEnd"/>
-      <w:r>
-        <w:rPr>
-          <w:lang w:val="es-CO"/>
-        </w:rPr>
-        <w:t xml:space="preserve"> el cual nos permite capturar los colores del ambiente en el cual se desarrollará el juego, </w:t>
-      </w:r>
-      <w:proofErr w:type="spellStart"/>
-      <w:r>
-        <w:rPr>
-          <w:lang w:val="es-CO"/>
-        </w:rPr>
-        <w:t>Moving</w:t>
-      </w:r>
-      <w:proofErr w:type="spellEnd"/>
-      <w:r>
-        <w:rPr>
-          <w:lang w:val="es-CO"/>
-        </w:rPr>
-        <w:t xml:space="preserve"> </w:t>
-      </w:r>
-      <w:proofErr w:type="spellStart"/>
-      <w:r>
-        <w:rPr>
-          <w:lang w:val="es-CO"/>
-        </w:rPr>
-        <w:t>snapshot</w:t>
-      </w:r>
-      <w:proofErr w:type="spellEnd"/>
-      <w:r>
-        <w:rPr>
-          <w:lang w:val="es-CO"/>
-        </w:rPr>
-        <w:t xml:space="preserve"> para iniciar el juego y </w:t>
-      </w:r>
+        <w:t xml:space="preserve">, clase principal  cual será el orquestador de </w:t>
+      </w:r>
+      <w:r>
+        <w:rPr>
+          <w:lang w:val="es-CO"/>
+        </w:rPr>
+        <w:t>las funciones</w:t>
+      </w:r>
+      <w:r>
+        <w:rPr>
+          <w:lang w:val="es-CO"/>
+        </w:rPr>
+        <w:t xml:space="preserve"> que componen el juego</w:t>
+      </w:r>
+      <w:r>
+        <w:rPr>
+          <w:lang w:val="es-CO"/>
+        </w:rPr>
+        <w:t>,</w:t>
+      </w:r>
+      <w:r>
+        <w:rPr>
+          <w:lang w:val="es-CO"/>
+        </w:rPr>
+        <w:t xml:space="preserve"> se tiene las siguientes funciones:</w:t>
+      </w:r>
+    </w:p>
+    <w:p>
+      <w:pPr>
+        <w:jc w:val="both"/>
+        <w:rPr>
+          <w:lang w:val="es-CO"/>
+        </w:rPr>
+      </w:pPr>
       <w:proofErr w:type="spellStart"/>
       <w:proofErr w:type="gramStart"/>
       <w:r>
         <w:rPr>
           <w:lang w:val="es-CO"/>
         </w:rPr>
-        <w:t>Start</w:t>
+        <w:t>getCam</w:t>
       </w:r>
       <w:proofErr w:type="spellEnd"/>
-      <w:r>
-        <w:rPr>
-          <w:lang w:val="es-CO"/>
-        </w:rPr>
-        <w:t xml:space="preserve"> …</w:t>
-      </w:r>
       <w:proofErr w:type="gramEnd"/>
       <w:r>
         <w:rPr>
           <w:lang w:val="es-CO"/>
         </w:rPr>
-        <w:t xml:space="preserve"> TODO completar análisis.</w:t>
-      </w:r>
-      <w:bookmarkStart w:id="13" w:name="_GoBack"/>
-      <w:bookmarkEnd w:id="13"/>
+        <w:t xml:space="preserve">():Función con la cual se obtiene los activa la cámara </w:t>
+      </w:r>
+    </w:p>
+    <w:p>
+      <w:pPr>
+        <w:jc w:val="both"/>
+        <w:rPr>
+          <w:lang w:val="es-CO"/>
+        </w:rPr>
+      </w:pPr>
+      <w:proofErr w:type="spellStart"/>
+      <w:proofErr w:type="gramStart"/>
+      <w:r>
+        <w:rPr>
+          <w:lang w:val="es-CO"/>
+        </w:rPr>
+        <w:t>obtenerMasks</w:t>
+      </w:r>
+      <w:proofErr w:type="spellEnd"/>
+      <w:proofErr w:type="gramEnd"/>
+      <w:r>
+        <w:rPr>
+          <w:lang w:val="es-CO"/>
+        </w:rPr>
+        <w:t>();</w:t>
+      </w:r>
+      <w:r>
+        <w:rPr>
+          <w:lang w:val="es-CO"/>
+        </w:rPr>
+        <w:t xml:space="preserve"> con la cual se obtiene los datos de las máscaras, cuatro en total, una por cada bomba o globo que se posicionará en la interfaz gráfica.</w:t>
+      </w:r>
+    </w:p>
+    <w:p>
+      <w:pPr>
+        <w:jc w:val="both"/>
+        <w:rPr>
+          <w:lang w:val="es-CO"/>
+        </w:rPr>
+      </w:pPr>
+      <w:proofErr w:type="spellStart"/>
+      <w:proofErr w:type="gramStart"/>
+      <w:r>
+        <w:rPr>
+          <w:lang w:val="es-CO"/>
+        </w:rPr>
+        <w:t>ObjetosEnMask</w:t>
+      </w:r>
+      <w:proofErr w:type="spellEnd"/>
+      <w:r>
+        <w:rPr>
+          <w:lang w:val="es-CO"/>
+        </w:rPr>
+        <w:t>(</w:t>
+      </w:r>
+      <w:proofErr w:type="gramEnd"/>
+      <w:r>
+        <w:rPr>
+          <w:lang w:val="es-CO"/>
+        </w:rPr>
+        <w:t>): con la cual se dibujan los respectivos en las respectivas posiciones los objetes del juego, es decir las bombas y los globos.</w:t>
+      </w:r>
+    </w:p>
+    <w:p>
+      <w:pPr>
+        <w:jc w:val="both"/>
+        <w:rPr>
+          <w:lang w:val="es-CO"/>
+        </w:rPr>
+      </w:pPr>
+    </w:p>
+    <w:p>
+      <w:pPr>
+        <w:jc w:val="both"/>
+        <w:rPr>
+          <w:lang w:val="es-CO"/>
+        </w:rPr>
+      </w:pPr>
+      <w:r>
+        <w:rPr>
+          <w:lang w:val="es-CO"/>
+        </w:rPr>
+        <w:lastRenderedPageBreak/>
+        <w:t xml:space="preserve">Luego tendremos un ciclo en el cual </w:t>
+      </w:r>
+      <w:r>
+        <w:rPr>
+          <w:lang w:val="es-CO"/>
+        </w:rPr>
+        <w:t xml:space="preserve">nos permitirá obtener </w:t>
+      </w:r>
+      <w:proofErr w:type="spellStart"/>
+      <w:r>
+        <w:rPr>
+          <w:lang w:val="es-CO"/>
+        </w:rPr>
+        <w:t>snapshots</w:t>
+      </w:r>
+      <w:proofErr w:type="spellEnd"/>
+      <w:r>
+        <w:rPr>
+          <w:lang w:val="es-CO"/>
+        </w:rPr>
+        <w:t xml:space="preserve">, los cuales analizando con la función </w:t>
+      </w:r>
+      <w:proofErr w:type="spellStart"/>
+      <w:proofErr w:type="gramStart"/>
+      <w:r>
+        <w:rPr>
+          <w:lang w:val="es-CO"/>
+        </w:rPr>
+        <w:t>detectaMovientoEnMask</w:t>
+      </w:r>
+      <w:proofErr w:type="spellEnd"/>
+      <w:r>
+        <w:rPr>
+          <w:lang w:val="es-CO"/>
+        </w:rPr>
+        <w:t>(</w:t>
+      </w:r>
+      <w:proofErr w:type="gramEnd"/>
+      <w:r>
+        <w:rPr>
+          <w:lang w:val="es-CO"/>
+        </w:rPr>
+        <w:t>)</w:t>
+      </w:r>
+      <w:r>
+        <w:rPr>
+          <w:lang w:val="es-CO"/>
+        </w:rPr>
+        <w:t xml:space="preserve">, </w:t>
+      </w:r>
+      <w:r>
+        <w:rPr>
+          <w:lang w:val="es-CO"/>
+        </w:rPr>
+        <w:t>detectaremos</w:t>
+      </w:r>
+      <w:r>
+        <w:rPr>
+          <w:lang w:val="es-CO"/>
+        </w:rPr>
+        <w:t xml:space="preserve"> los cambios de color en las imágenes, permitiéndonos así identificar donde se está realizando el movimiento. </w:t>
+      </w:r>
+    </w:p>
+    <w:p>
+      <w:pPr>
+        <w:jc w:val="both"/>
+        <w:rPr>
+          <w:lang w:val="es-CO"/>
+        </w:rPr>
+      </w:pPr>
+      <w:r>
+        <w:rPr>
+          <w:lang w:val="es-CO"/>
+        </w:rPr>
+        <w:t xml:space="preserve">Una vez conocemos el vector RGB del </w:t>
+      </w:r>
+      <w:proofErr w:type="spellStart"/>
+      <w:r>
+        <w:rPr>
+          <w:lang w:val="es-CO"/>
+        </w:rPr>
+        <w:t>snapshop</w:t>
+      </w:r>
+      <w:r>
+        <w:rPr>
+          <w:lang w:val="es-CO"/>
+        </w:rPr>
+        <w:t>s</w:t>
+      </w:r>
+      <w:proofErr w:type="spellEnd"/>
+      <w:r>
+        <w:rPr>
+          <w:lang w:val="es-CO"/>
+        </w:rPr>
+        <w:t xml:space="preserve">, comparamos con </w:t>
+      </w:r>
+      <w:r>
+        <w:rPr>
+          <w:lang w:val="es-CO"/>
+        </w:rPr>
+        <w:t>la posición</w:t>
+      </w:r>
+      <w:r>
+        <w:rPr>
+          <w:lang w:val="es-CO"/>
+        </w:rPr>
+        <w:t xml:space="preserve"> de las </w:t>
+      </w:r>
+      <w:r>
+        <w:rPr>
+          <w:lang w:val="es-CO"/>
+        </w:rPr>
+        <w:t>imágenes</w:t>
+      </w:r>
+      <w:r>
+        <w:rPr>
+          <w:lang w:val="es-CO"/>
+        </w:rPr>
+        <w:t xml:space="preserve"> de la bomba, de tal manera que si en esta posición hay un cambio de color, podemos concluir que </w:t>
+      </w:r>
+      <w:r>
+        <w:rPr>
+          <w:lang w:val="es-CO"/>
+        </w:rPr>
+        <w:t>existe</w:t>
+      </w:r>
+      <w:r>
+        <w:rPr>
+          <w:lang w:val="es-CO"/>
+        </w:rPr>
+        <w:t xml:space="preserve"> en un movimiento en la posición que se encuentra algunas de las </w:t>
+      </w:r>
+      <w:r>
+        <w:rPr>
+          <w:lang w:val="es-CO"/>
+        </w:rPr>
+        <w:t>imágenes</w:t>
+      </w:r>
+      <w:r>
+        <w:rPr>
+          <w:lang w:val="es-CO"/>
+        </w:rPr>
+        <w:t xml:space="preserve"> de las bombas o globos.</w:t>
+      </w:r>
+    </w:p>
+    <w:p>
+      <w:pPr>
+        <w:jc w:val="both"/>
+        <w:rPr>
+          <w:lang w:val="es-CO"/>
+        </w:rPr>
+      </w:pPr>
+    </w:p>
+    <w:p>
+      <w:pPr>
+        <w:jc w:val="both"/>
+        <w:rPr>
+          <w:lang w:val="es-CO"/>
+        </w:rPr>
+      </w:pPr>
+      <w:r>
+        <w:rPr>
+          <w:lang w:val="es-CO"/>
+        </w:rPr>
+        <w:t xml:space="preserve">Cuando se detecta que si corresponde el movimiento a la ubicación donde se encuentra las imágenes se llama la función de </w:t>
+      </w:r>
+      <w:proofErr w:type="spellStart"/>
+      <w:proofErr w:type="gramStart"/>
+      <w:r>
+        <w:rPr>
+          <w:lang w:val="es-CO"/>
+        </w:rPr>
+        <w:t>sumarPuntos</w:t>
+      </w:r>
+      <w:proofErr w:type="spellEnd"/>
+      <w:r>
+        <w:rPr>
+          <w:lang w:val="es-CO"/>
+        </w:rPr>
+        <w:t>(</w:t>
+      </w:r>
+      <w:proofErr w:type="gramEnd"/>
+      <w:r>
+        <w:rPr>
+          <w:lang w:val="es-CO"/>
+        </w:rPr>
+        <w:t>), la cual suma un punto positivo si el movimiento se detecta en la posición de un globo, si es una bomba retorna un -1, con cual determinamos el fin del juego.</w:t>
+      </w:r>
+    </w:p>
+    <w:p>
+      <w:pPr>
+        <w:jc w:val="both"/>
+        <w:rPr>
+          <w:lang w:val="es-CO"/>
+        </w:rPr>
+      </w:pPr>
+      <w:r>
+        <w:rPr>
+          <w:lang w:val="es-CO"/>
+        </w:rPr>
+        <w:t xml:space="preserve"> </w:t>
+      </w:r>
+    </w:p>
+    <w:p>
+      <w:pPr>
+        <w:rPr>
+          <w:lang w:val="es-CO"/>
+        </w:rPr>
+      </w:pPr>
+    </w:p>
+    <w:p>
+      <w:pPr>
+        <w:pStyle w:val="Ttulo1"/>
+        <w:rPr>
+          <w:lang w:val="es-CO"/>
+        </w:rPr>
+      </w:pPr>
+      <w:r>
+        <w:rPr>
+          <w:lang w:val="es-CO"/>
+        </w:rPr>
+        <w:t>Resultados y líneas futuras</w:t>
+      </w:r>
     </w:p>
     <w:p>
       <w:pPr>
@@ -2251,6 +2197,238 @@
         <w:rPr>
           <w:lang w:val="es-CO"/>
         </w:rPr>
+        <w:t>Resultados obtenidos y su análisis</w:t>
+      </w:r>
+    </w:p>
+    <w:p>
+      <w:pPr>
+        <w:rPr>
+          <w:lang w:val="es-CO"/>
+        </w:rPr>
+      </w:pPr>
+    </w:p>
+    <w:p>
+      <w:pPr>
+        <w:rPr>
+          <w:lang w:val="es-CO"/>
+        </w:rPr>
+      </w:pPr>
+      <w:r>
+        <w:rPr>
+          <w:lang w:val="es-CO"/>
+        </w:rPr>
+        <w:t>Corriendo el juego</w:t>
+      </w:r>
+    </w:p>
+    <w:p>
+      <w:pPr>
+        <w:rPr>
+          <w:lang w:val="es-CO"/>
+        </w:rPr>
+      </w:pPr>
+    </w:p>
+    <w:p>
+      <w:pPr>
+        <w:rPr>
+          <w:lang w:val="es-CO"/>
+        </w:rPr>
+      </w:pPr>
+      <w:r>
+        <w:rPr>
+          <w:noProof/>
+          <w:lang w:val="es-CO" w:eastAsia="es-CO"/>
+        </w:rPr>
+        <w:drawing>
+          <wp:inline distT="0" distB="0" distL="0" distR="0" wp14:anchorId="16268210" wp14:editId="294F71CD">
+            <wp:extent cx="3200400" cy="2658110"/>
+            <wp:effectExtent l="0" t="0" r="0" b="8890"/>
+            <wp:docPr id="1" name="Imagen 1"/>
+            <wp:cNvGraphicFramePr>
+              <a:graphicFrameLocks xmlns:a="http://schemas.openxmlformats.org/drawingml/2006/main" noChangeAspect="1"/>
+            </wp:cNvGraphicFramePr>
+            <a:graphic xmlns:a="http://schemas.openxmlformats.org/drawingml/2006/main">
+              <a:graphicData uri="http://schemas.openxmlformats.org/drawingml/2006/picture">
+                <pic:pic xmlns:pic="http://schemas.openxmlformats.org/drawingml/2006/picture">
+                  <pic:nvPicPr>
+                    <pic:cNvPr id="1" name=""/>
+                    <pic:cNvPicPr/>
+                  </pic:nvPicPr>
+                  <pic:blipFill>
+                    <a:blip r:embed="rId11"/>
+                    <a:stretch>
+                      <a:fillRect/>
+                    </a:stretch>
+                  </pic:blipFill>
+                  <pic:spPr>
+                    <a:xfrm>
+                      <a:off x="0" y="0"/>
+                      <a:ext cx="3200400" cy="2658110"/>
+                    </a:xfrm>
+                    <a:prstGeom prst="rect">
+                      <a:avLst/>
+                    </a:prstGeom>
+                  </pic:spPr>
+                </pic:pic>
+              </a:graphicData>
+            </a:graphic>
+          </wp:inline>
+        </w:drawing>
+      </w:r>
+    </w:p>
+    <w:p>
+      <w:pPr>
+        <w:jc w:val="center"/>
+        <w:rPr>
+          <w:sz w:val="16"/>
+          <w:szCs w:val="16"/>
+          <w:lang w:val="es-CO"/>
+        </w:rPr>
+      </w:pPr>
+      <w:proofErr w:type="spellStart"/>
+      <w:r>
+        <w:rPr>
+          <w:sz w:val="16"/>
+          <w:szCs w:val="16"/>
+          <w:lang w:val="es-CO"/>
+        </w:rPr>
+        <w:t>FingerBomb</w:t>
+      </w:r>
+      <w:proofErr w:type="spellEnd"/>
+      <w:r>
+        <w:rPr>
+          <w:sz w:val="16"/>
+          <w:szCs w:val="16"/>
+          <w:lang w:val="es-CO"/>
+        </w:rPr>
+        <w:t xml:space="preserve"> 1.0</w:t>
+      </w:r>
+    </w:p>
+    <w:p>
+      <w:pPr>
+        <w:rPr>
+          <w:lang w:val="es-CO"/>
+        </w:rPr>
+      </w:pPr>
+    </w:p>
+    <w:p>
+      <w:pPr>
+        <w:jc w:val="both"/>
+        <w:rPr>
+          <w:lang w:val="es-CO"/>
+        </w:rPr>
+      </w:pPr>
+      <w:r>
+        <w:rPr>
+          <w:lang w:val="es-CO"/>
+        </w:rPr>
+        <w:t xml:space="preserve">En la imagen podemos visualizar los diferentes elementos que </w:t>
+      </w:r>
+      <w:r>
+        <w:rPr>
+          <w:lang w:val="es-CO"/>
+        </w:rPr>
+        <w:t>componen</w:t>
+      </w:r>
+      <w:r>
+        <w:rPr>
+          <w:lang w:val="es-CO"/>
+        </w:rPr>
+        <w:t xml:space="preserve"> nuestro juego.</w:t>
+      </w:r>
+      <w:r>
+        <w:rPr>
+          <w:lang w:val="es-CO"/>
+        </w:rPr>
+        <w:t xml:space="preserve"> Las bombas</w:t>
+      </w:r>
+      <w:r>
+        <w:rPr>
+          <w:lang w:val="es-CO"/>
+        </w:rPr>
+        <w:t xml:space="preserve"> representadas por una imagen</w:t>
+      </w:r>
+      <w:r>
+        <w:rPr>
+          <w:lang w:val="es-CO"/>
+        </w:rPr>
+        <w:t xml:space="preserve"> de color amarillo, los </w:t>
+      </w:r>
+      <w:r>
+        <w:rPr>
+          <w:lang w:val="es-CO"/>
+        </w:rPr>
+        <w:t>globos</w:t>
+      </w:r>
+      <w:r>
+        <w:rPr>
+          <w:lang w:val="es-CO"/>
+        </w:rPr>
+        <w:t xml:space="preserve"> con el color rojo. Adem</w:t>
+      </w:r>
+      <w:r>
+        <w:rPr>
+          <w:lang w:val="es-CO"/>
+        </w:rPr>
+        <w:t xml:space="preserve">ás de esto tenemos 1 botón de </w:t>
+      </w:r>
+      <w:proofErr w:type="spellStart"/>
+      <w:r>
+        <w:rPr>
+          <w:lang w:val="es-CO"/>
+        </w:rPr>
+        <w:t>start</w:t>
+      </w:r>
+      <w:proofErr w:type="spellEnd"/>
+      <w:r>
+        <w:rPr>
+          <w:lang w:val="es-CO"/>
+        </w:rPr>
+        <w:t xml:space="preserve"> el cual da inicio al juego,</w:t>
+      </w:r>
+      <w:r>
+        <w:rPr>
+          <w:lang w:val="es-CO"/>
+        </w:rPr>
+        <w:t xml:space="preserve"> e</w:t>
+      </w:r>
+      <w:r>
+        <w:rPr>
+          <w:lang w:val="es-CO"/>
+        </w:rPr>
+        <w:t xml:space="preserve">l puntaje total del juego y un </w:t>
+      </w:r>
+      <w:proofErr w:type="spellStart"/>
+      <w:r>
+        <w:rPr>
+          <w:lang w:val="es-CO"/>
+        </w:rPr>
+        <w:t>label</w:t>
+      </w:r>
+      <w:proofErr w:type="spellEnd"/>
+      <w:r>
+        <w:rPr>
+          <w:lang w:val="es-CO"/>
+        </w:rPr>
+        <w:t xml:space="preserve"> donde se están visualizando textos referentes al flujo del juego, es decir si nos muestra un mensaje dependiendo si acertamos o no con la posición de un globo o de una bomba.</w:t>
+      </w:r>
+      <w:r>
+        <w:rPr>
+          <w:lang w:val="es-CO"/>
+        </w:rPr>
+        <w:t xml:space="preserve"> </w:t>
+      </w:r>
+    </w:p>
+    <w:p>
+      <w:pPr>
+        <w:pStyle w:val="Ttulo2"/>
+        <w:rPr>
+          <w:lang w:val="es-CO"/>
+        </w:rPr>
+      </w:pPr>
+      <w:r>
+        <w:rPr>
+          <w:lang w:val="es-CO"/>
+        </w:rPr>
         <w:t>Líneas futuras.</w:t>
       </w:r>
     </w:p>
@@ -2278,7 +2456,14 @@
         <w:rPr>
           <w:lang w:val="es-CO"/>
         </w:rPr>
-        <w:t xml:space="preserve"> base para distintos procesamientos y detecciones a realizar sobre una imagen, por ejemplo se puede hacer extracción de color para así crear una máscara y obtener elementos con colores específicos; se podría observar predominancia de color de una imagen, o ya realizar seguimientos de objetos por los colores que tiene.</w:t>
+        <w:t xml:space="preserve"> base para distintos procesamientos y detecciones a realizar sobre una imagen, por ejemplo se puede hacer extracción de color para así crear una máscara y obtener </w:t>
+      </w:r>
+      <w:r>
+        <w:rPr>
+          <w:lang w:val="es-CO"/>
+        </w:rPr>
+        <w:lastRenderedPageBreak/>
+        <w:t>elementos con colores específicos; se podría observar predominancia de color de una imagen, o ya realizar seguimientos de objetos por los colores que tiene.</w:t>
       </w:r>
     </w:p>
     <w:p>
@@ -2345,6 +2530,28 @@
           <w:lang w:val="es-CO"/>
         </w:rPr>
         <w:t>de detectar los cambios que se requieren.</w:t>
+      </w:r>
+    </w:p>
+    <w:p>
+      <w:pPr>
+        <w:pStyle w:val="Text"/>
+        <w:rPr>
+          <w:lang w:val="es-CO"/>
+        </w:rPr>
+      </w:pPr>
+    </w:p>
+    <w:p>
+      <w:pPr>
+        <w:pStyle w:val="Text"/>
+        <w:rPr>
+          <w:lang w:val="es-CO"/>
+        </w:rPr>
+      </w:pPr>
+      <w:r>
+        <w:rPr>
+          <w:lang w:val="es-CO"/>
+        </w:rPr>
+        <w:t>Se identificó que detectar el movimiento con los cambios de colores sin identificar el fondo era muy difícil detectar el movimiento, lo que comprometía el funcionamiento correcto del juego. Por esta razón se decide optar por identificar el color rojo en el fondo, para asegurar el flujo normal del juego.</w:t>
       </w:r>
     </w:p>
     <w:p>
@@ -2478,7 +2685,7 @@
       </w:pPr>
     </w:p>
     <w:sectPr>
-      <w:headerReference w:type="default" r:id="rId10"/>
+      <w:headerReference w:type="default" r:id="rId12"/>
       <w:pgSz w:w="12240" w:h="15840" w:code="1"/>
       <w:pgMar w:top="1008" w:right="936" w:bottom="1008" w:left="936" w:header="432" w:footer="432" w:gutter="0"/>
       <w:cols w:num="2" w:space="288"/>
@@ -4590,596 +4797,6 @@
 </w:styles>
 </file>
 
-<file path=word/glossary/document.xml><?xml version="1.0" encoding="utf-8"?>
-<w:glossaryDocument xmlns:wpc="http://schemas.microsoft.com/office/word/2010/wordprocessingCanvas" xmlns:mc="http://schemas.openxmlformats.org/markup-compatibility/2006" xmlns:o="urn:schemas-microsoft-com:office:office" xmlns:r="http://schemas.openxmlformats.org/officeDocument/2006/relationships" xmlns:m="http://schemas.openxmlformats.org/officeDocument/2006/math" xmlns:v="urn:schemas-microsoft-com:vml" xmlns:wp14="http://schemas.microsoft.com/office/word/2010/wordprocessingDrawing" xmlns:wp="http://schemas.openxmlformats.org/drawingml/2006/wordprocessingDrawing" xmlns:w10="urn:schemas-microsoft-com:office:word" xmlns:w="http://schemas.openxmlformats.org/wordprocessingml/2006/main" xmlns:w14="http://schemas.microsoft.com/office/word/2010/wordml" xmlns:w15="http://schemas.microsoft.com/office/word/2012/wordml" xmlns:wpg="http://schemas.microsoft.com/office/word/2010/wordprocessingGroup" xmlns:wpi="http://schemas.microsoft.com/office/word/2010/wordprocessingInk" xmlns:wne="http://schemas.microsoft.com/office/word/2006/wordml" xmlns:wps="http://schemas.microsoft.com/office/word/2010/wordprocessingShape" mc:Ignorable="w14 w15 wp14">
-  <w:docParts>
-    <w:docPart>
-      <w:docPartPr>
-        <w:name w:val="DefaultPlaceholder_1075249612"/>
-        <w:category>
-          <w:name w:val="General"/>
-          <w:gallery w:val="placeholder"/>
-        </w:category>
-        <w:types>
-          <w:type w:val="bbPlcHdr"/>
-        </w:types>
-        <w:behaviors>
-          <w:behavior w:val="content"/>
-        </w:behaviors>
-        <w:guid w:val="{ECEB324A-40DB-4989-9DAB-881DDDDD2BA1}"/>
-      </w:docPartPr>
-      <w:docPartBody>
-        <w:p>
-          <w:r>
-            <w:rPr>
-              <w:rStyle w:val="Textodelmarcadordeposicin"/>
-            </w:rPr>
-            <w:t>Escriba aquí la ecuación.</w:t>
-          </w:r>
-        </w:p>
-      </w:docPartBody>
-    </w:docPart>
-  </w:docParts>
-</w:glossaryDocument>
-</file>
-
-<file path=word/glossary/fontTable.xml><?xml version="1.0" encoding="utf-8"?>
-<w:fonts xmlns:mc="http://schemas.openxmlformats.org/markup-compatibility/2006" xmlns:r="http://schemas.openxmlformats.org/officeDocument/2006/relationships" xmlns:w="http://schemas.openxmlformats.org/wordprocessingml/2006/main" xmlns:w14="http://schemas.microsoft.com/office/word/2010/wordml" xmlns:w15="http://schemas.microsoft.com/office/word/2012/wordml" mc:Ignorable="w14 w15">
-  <w:font w:name="Symbol">
-    <w:panose1 w:val="05050102010706020507"/>
-    <w:charset w:val="02"/>
-    <w:family w:val="roman"/>
-    <w:pitch w:val="variable"/>
-    <w:sig w:usb0="00000000" w:usb1="10000000" w:usb2="00000000" w:usb3="00000000" w:csb0="80000000" w:csb1="00000000"/>
-  </w:font>
-  <w:font w:name="Times New Roman">
-    <w:panose1 w:val="02020603050405020304"/>
-    <w:charset w:val="00"/>
-    <w:family w:val="roman"/>
-    <w:pitch w:val="variable"/>
-    <w:sig w:usb0="E0002AFF" w:usb1="C0007841" w:usb2="00000009" w:usb3="00000000" w:csb0="000001FF" w:csb1="00000000"/>
-  </w:font>
-  <w:font w:name="Courier New">
-    <w:panose1 w:val="02070309020205020404"/>
-    <w:charset w:val="00"/>
-    <w:family w:val="modern"/>
-    <w:pitch w:val="fixed"/>
-    <w:sig w:usb0="E0002AFF" w:usb1="C0007843" w:usb2="00000009" w:usb3="00000000" w:csb0="000001FF" w:csb1="00000000"/>
-  </w:font>
-  <w:font w:name="Wingdings">
-    <w:panose1 w:val="05000000000000000000"/>
-    <w:charset w:val="02"/>
-    <w:family w:val="auto"/>
-    <w:pitch w:val="variable"/>
-    <w:sig w:usb0="00000000" w:usb1="10000000" w:usb2="00000000" w:usb3="00000000" w:csb0="80000000" w:csb1="00000000"/>
-  </w:font>
-  <w:font w:name="Calibri">
-    <w:panose1 w:val="020F0502020204030204"/>
-    <w:charset w:val="00"/>
-    <w:family w:val="swiss"/>
-    <w:pitch w:val="variable"/>
-    <w:sig w:usb0="E10002FF" w:usb1="4000ACFF" w:usb2="00000009" w:usb3="00000000" w:csb0="0000019F" w:csb1="00000000"/>
-  </w:font>
-  <w:font w:name="Cambria Math">
-    <w:panose1 w:val="02040503050406030204"/>
-    <w:charset w:val="00"/>
-    <w:family w:val="roman"/>
-    <w:pitch w:val="variable"/>
-    <w:sig w:usb0="E00002FF" w:usb1="420024FF" w:usb2="00000000" w:usb3="00000000" w:csb0="0000019F" w:csb1="00000000"/>
-  </w:font>
-  <w:font w:name="Arial">
-    <w:panose1 w:val="020B0604020202020204"/>
-    <w:charset w:val="00"/>
-    <w:family w:val="swiss"/>
-    <w:pitch w:val="variable"/>
-    <w:sig w:usb0="E0002AFF" w:usb1="C0007843" w:usb2="00000009" w:usb3="00000000" w:csb0="000001FF" w:csb1="00000000"/>
-  </w:font>
-  <w:font w:name="Verdana">
-    <w:panose1 w:val="020B0604030504040204"/>
-    <w:charset w:val="00"/>
-    <w:family w:val="swiss"/>
-    <w:pitch w:val="variable"/>
-    <w:sig w:usb0="A10006FF" w:usb1="4000205B" w:usb2="00000010" w:usb3="00000000" w:csb0="0000019F" w:csb1="00000000"/>
-  </w:font>
-  <w:font w:name="Century Gothic">
-    <w:panose1 w:val="020B0502020202020204"/>
-    <w:charset w:val="00"/>
-    <w:family w:val="swiss"/>
-    <w:pitch w:val="variable"/>
-    <w:sig w:usb0="00000287" w:usb1="00000000" w:usb2="00000000" w:usb3="00000000" w:csb0="0000009F" w:csb1="00000000"/>
-  </w:font>
-  <w:font w:name="Calibri Light">
-    <w:panose1 w:val="020F0302020204030204"/>
-    <w:charset w:val="00"/>
-    <w:family w:val="swiss"/>
-    <w:pitch w:val="variable"/>
-    <w:sig w:usb0="A00002EF" w:usb1="4000207B" w:usb2="00000000" w:usb3="00000000" w:csb0="0000019F" w:csb1="00000000"/>
-  </w:font>
-</w:fonts>
-</file>
-
-<file path=word/glossary/settings.xml><?xml version="1.0" encoding="utf-8"?>
-<w:settings xmlns:mc="http://schemas.openxmlformats.org/markup-compatibility/2006" xmlns:o="urn:schemas-microsoft-com:office:office" xmlns:r="http://schemas.openxmlformats.org/officeDocument/2006/relationships" xmlns:m="http://schemas.openxmlformats.org/officeDocument/2006/math" xmlns:v="urn:schemas-microsoft-com:vml" xmlns:w10="urn:schemas-microsoft-com:office:word" xmlns:w="http://schemas.openxmlformats.org/wordprocessingml/2006/main" xmlns:w14="http://schemas.microsoft.com/office/word/2010/wordml" xmlns:w15="http://schemas.microsoft.com/office/word/2012/wordml" xmlns:sl="http://schemas.openxmlformats.org/schemaLibrary/2006/main" mc:Ignorable="w14 w15">
-  <w:view w:val="normal"/>
-  <w:defaultTabStop w:val="708"/>
-  <w:hyphenationZone w:val="425"/>
-  <w:characterSpacingControl w:val="doNotCompress"/>
-  <w:compat>
-    <w:useFELayout/>
-    <w:compatSetting w:name="compatibilityMode" w:uri="http://schemas.microsoft.com/office/word" w:val="15"/>
-    <w:compatSetting w:name="overrideTableStyleFontSizeAndJustification" w:uri="http://schemas.microsoft.com/office/word" w:val="1"/>
-    <w:compatSetting w:name="enableOpenTypeFeatures" w:uri="http://schemas.microsoft.com/office/word" w:val="1"/>
-    <w:compatSetting w:name="doNotFlipMirrorIndents" w:uri="http://schemas.microsoft.com/office/word" w:val="1"/>
-    <w:compatSetting w:name="differentiateMultirowTableHeaders" w:uri="http://schemas.microsoft.com/office/word" w:val="1"/>
-  </w:compat>
-  <w:rsids>
-    <w:rsidRoot w:val="00092E7C"/>
-    <w:rsid w:val="00092E7C"/>
-    <w:rsid w:val="005E5CBF"/>
-    <w:rsid w:val="007B4017"/>
-  </w:rsids>
-  <m:mathPr>
-    <m:mathFont m:val="Cambria Math"/>
-    <m:brkBin m:val="before"/>
-    <m:brkBinSub m:val="--"/>
-    <m:smallFrac m:val="0"/>
-    <m:dispDef/>
-    <m:lMargin m:val="0"/>
-    <m:rMargin m:val="0"/>
-    <m:defJc m:val="centerGroup"/>
-    <m:wrapIndent m:val="1440"/>
-    <m:intLim m:val="subSup"/>
-    <m:naryLim m:val="undOvr"/>
-  </m:mathPr>
-  <w:themeFontLang w:val="es-CO"/>
-  <w:clrSchemeMapping w:bg1="light1" w:t1="dark1" w:bg2="light2" w:t2="dark2" w:accent1="accent1" w:accent2="accent2" w:accent3="accent3" w:accent4="accent4" w:accent5="accent5" w:accent6="accent6" w:hyperlink="hyperlink" w:followedHyperlink="followedHyperlink"/>
-  <w:decimalSymbol w:val="."/>
-  <w:listSeparator w:val=";"/>
-  <w15:chartTrackingRefBased/>
-</w:settings>
-</file>
-
-<file path=word/glossary/styles.xml><?xml version="1.0" encoding="utf-8"?>
-<w:styles xmlns:mc="http://schemas.openxmlformats.org/markup-compatibility/2006" xmlns:r="http://schemas.openxmlformats.org/officeDocument/2006/relationships" xmlns:w="http://schemas.openxmlformats.org/wordprocessingml/2006/main" xmlns:w14="http://schemas.microsoft.com/office/word/2010/wordml" xmlns:w15="http://schemas.microsoft.com/office/word/2012/wordml" mc:Ignorable="w14 w15">
-  <w:docDefaults>
-    <w:rPrDefault>
-      <w:rPr>
-        <w:rFonts w:asciiTheme="minorHAnsi" w:eastAsiaTheme="minorEastAsia" w:hAnsiTheme="minorHAnsi" w:cstheme="minorBidi"/>
-        <w:sz w:val="22"/>
-        <w:szCs w:val="22"/>
-        <w:lang w:val="es-CO" w:eastAsia="es-CO" w:bidi="ar-SA"/>
-      </w:rPr>
-    </w:rPrDefault>
-    <w:pPrDefault>
-      <w:pPr>
-        <w:spacing w:after="160" w:line="259" w:lineRule="auto"/>
-      </w:pPr>
-    </w:pPrDefault>
-  </w:docDefaults>
-  <w:latentStyles w:defLockedState="0" w:defUIPriority="99" w:defSemiHidden="0" w:defUnhideWhenUsed="0" w:defQFormat="0" w:count="371">
-    <w:lsdException w:name="Normal" w:uiPriority="0" w:qFormat="1"/>
-    <w:lsdException w:name="heading 1" w:uiPriority="9" w:qFormat="1"/>
-    <w:lsdException w:name="heading 2" w:semiHidden="1" w:uiPriority="9" w:unhideWhenUsed="1" w:qFormat="1"/>
-    <w:lsdException w:name="heading 3" w:semiHidden="1" w:uiPriority="9" w:unhideWhenUsed="1" w:qFormat="1"/>
-    <w:lsdException w:name="heading 4" w:semiHidden="1" w:uiPriority="9" w:unhideWhenUsed="1" w:qFormat="1"/>
-    <w:lsdException w:name="heading 5" w:semiHidden="1" w:uiPriority="9" w:unhideWhenUsed="1" w:qFormat="1"/>
-    <w:lsdException w:name="heading 6" w:semiHidden="1" w:uiPriority="9" w:unhideWhenUsed="1" w:qFormat="1"/>
-    <w:lsdException w:name="heading 7" w:semiHidden="1" w:uiPriority="9" w:unhideWhenUsed="1" w:qFormat="1"/>
-    <w:lsdException w:name="heading 8" w:semiHidden="1" w:uiPriority="9" w:unhideWhenUsed="1" w:qFormat="1"/>
-    <w:lsdException w:name="heading 9" w:semiHidden="1" w:uiPriority="9" w:unhideWhenUsed="1" w:qFormat="1"/>
-    <w:lsdException w:name="index 1" w:semiHidden="1" w:unhideWhenUsed="1"/>
-    <w:lsdException w:name="index 2" w:semiHidden="1" w:unhideWhenUsed="1"/>
-    <w:lsdException w:name="index 3" w:semiHidden="1" w:unhideWhenUsed="1"/>
-    <w:lsdException w:name="index 4" w:semiHidden="1" w:unhideWhenUsed="1"/>
-    <w:lsdException w:name="index 5" w:semiHidden="1" w:unhideWhenUsed="1"/>
-    <w:lsdException w:name="index 6" w:semiHidden="1" w:unhideWhenUsed="1"/>
-    <w:lsdException w:name="index 7" w:semiHidden="1" w:unhideWhenUsed="1"/>
-    <w:lsdException w:name="index 8" w:semiHidden="1" w:unhideWhenUsed="1"/>
-    <w:lsdException w:name="index 9" w:semiHidden="1" w:unhideWhenUsed="1"/>
-    <w:lsdException w:name="toc 1" w:semiHidden="1" w:uiPriority="39" w:unhideWhenUsed="1"/>
-    <w:lsdException w:name="toc 2" w:semiHidden="1" w:uiPriority="39" w:unhideWhenUsed="1"/>
-    <w:lsdException w:name="toc 3" w:semiHidden="1" w:uiPriority="39" w:unhideWhenUsed="1"/>
-    <w:lsdException w:name="toc 4" w:semiHidden="1" w:uiPriority="39" w:unhideWhenUsed="1"/>
-    <w:lsdException w:name="toc 5" w:semiHidden="1" w:uiPriority="39" w:unhideWhenUsed="1"/>
-    <w:lsdException w:name="toc 6" w:semiHidden="1" w:uiPriority="39" w:unhideWhenUsed="1"/>
-    <w:lsdException w:name="toc 7" w:semiHidden="1" w:uiPriority="39" w:unhideWhenUsed="1"/>
-    <w:lsdException w:name="toc 8" w:semiHidden="1" w:uiPriority="39" w:unhideWhenUsed="1"/>
-    <w:lsdException w:name="toc 9" w:semiHidden="1" w:uiPriority="39" w:unhideWhenUsed="1"/>
-    <w:lsdException w:name="Normal Indent" w:semiHidden="1" w:unhideWhenUsed="1"/>
-    <w:lsdException w:name="footnote text" w:semiHidden="1" w:unhideWhenUsed="1"/>
-    <w:lsdException w:name="annotation text" w:semiHidden="1" w:unhideWhenUsed="1"/>
-    <w:lsdException w:name="header" w:semiHidden="1" w:unhideWhenUsed="1"/>
-    <w:lsdException w:name="footer" w:semiHidden="1" w:unhideWhenUsed="1"/>
-    <w:lsdException w:name="index heading" w:semiHidden="1" w:unhideWhenUsed="1"/>
-    <w:lsdException w:name="caption" w:semiHidden="1" w:uiPriority="35" w:unhideWhenUsed="1" w:qFormat="1"/>
-    <w:lsdException w:name="table of figures" w:semiHidden="1" w:unhideWhenUsed="1"/>
-    <w:lsdException w:name="envelope address" w:semiHidden="1" w:unhideWhenUsed="1"/>
-    <w:lsdException w:name="envelope return" w:semiHidden="1" w:unhideWhenUsed="1"/>
-    <w:lsdException w:name="footnote reference" w:semiHidden="1" w:unhideWhenUsed="1"/>
-    <w:lsdException w:name="annotation reference" w:semiHidden="1" w:unhideWhenUsed="1"/>
-    <w:lsdException w:name="line number" w:semiHidden="1" w:unhideWhenUsed="1"/>
-    <w:lsdException w:name="page number" w:semiHidden="1" w:unhideWhenUsed="1"/>
-    <w:lsdException w:name="endnote reference" w:semiHidden="1" w:unhideWhenUsed="1"/>
-    <w:lsdException w:name="endnote text" w:semiHidden="1" w:unhideWhenUsed="1"/>
-    <w:lsdException w:name="table of authorities" w:semiHidden="1" w:unhideWhenUsed="1"/>
-    <w:lsdException w:name="macro" w:semiHidden="1" w:unhideWhenUsed="1"/>
-    <w:lsdException w:name="toa heading" w:semiHidden="1" w:unhideWhenUsed="1"/>
-    <w:lsdException w:name="List" w:semiHidden="1" w:unhideWhenUsed="1"/>
-    <w:lsdException w:name="List Bullet" w:semiHidden="1" w:unhideWhenUsed="1"/>
-    <w:lsdException w:name="List Number" w:semiHidden="1" w:unhideWhenUsed="1"/>
-    <w:lsdException w:name="List 2" w:semiHidden="1" w:unhideWhenUsed="1"/>
-    <w:lsdException w:name="List 3" w:semiHidden="1" w:unhideWhenUsed="1"/>
-    <w:lsdException w:name="List 4" w:semiHidden="1" w:unhideWhenUsed="1"/>
-    <w:lsdException w:name="List 5" w:semiHidden="1" w:unhideWhenUsed="1"/>
-    <w:lsdException w:name="List Bullet 2" w:semiHidden="1" w:unhideWhenUsed="1"/>
-    <w:lsdException w:name="List Bullet 3" w:semiHidden="1" w:unhideWhenUsed="1"/>
-    <w:lsdException w:name="List Bullet 4" w:semiHidden="1" w:unhideWhenUsed="1"/>
-    <w:lsdException w:name="List Bullet 5" w:semiHidden="1" w:unhideWhenUsed="1"/>
-    <w:lsdException w:name="List Number 2" w:semiHidden="1" w:unhideWhenUsed="1"/>
-    <w:lsdException w:name="List Number 3" w:semiHidden="1" w:unhideWhenUsed="1"/>
-    <w:lsdException w:name="List Number 4" w:semiHidden="1" w:unhideWhenUsed="1"/>
-    <w:lsdException w:name="List Number 5" w:semiHidden="1" w:unhideWhenUsed="1"/>
-    <w:lsdException w:name="Title" w:uiPriority="10" w:qFormat="1"/>
-    <w:lsdException w:name="Closing" w:semiHidden="1" w:unhideWhenUsed="1"/>
-    <w:lsdException w:name="Signature" w:semiHidden="1" w:unhideWhenUsed="1"/>
-    <w:lsdException w:name="Default Paragraph Font" w:semiHidden="1" w:uiPriority="1" w:unhideWhenUsed="1"/>
-    <w:lsdException w:name="Body Text" w:semiHidden="1" w:unhideWhenUsed="1"/>
-    <w:lsdException w:name="Body Text Indent" w:semiHidden="1" w:unhideWhenUsed="1"/>
-    <w:lsdException w:name="List Continue" w:semiHidden="1" w:unhideWhenUsed="1"/>
-    <w:lsdException w:name="List Continue 2" w:semiHidden="1" w:unhideWhenUsed="1"/>
-    <w:lsdException w:name="List Continue 3" w:semiHidden="1" w:unhideWhenUsed="1"/>
-    <w:lsdException w:name="List Continue 4" w:semiHidden="1" w:unhideWhenUsed="1"/>
-    <w:lsdException w:name="List Continue 5" w:semiHidden="1" w:unhideWhenUsed="1"/>
-    <w:lsdException w:name="Message Header" w:semiHidden="1" w:unhideWhenUsed="1"/>
-    <w:lsdException w:name="Subtitle" w:uiPriority="11" w:qFormat="1"/>
-    <w:lsdException w:name="Salutation" w:semiHidden="1" w:unhideWhenUsed="1"/>
-    <w:lsdException w:name="Date" w:semiHidden="1" w:unhideWhenUsed="1"/>
-    <w:lsdException w:name="Body Text First Indent" w:semiHidden="1" w:unhideWhenUsed="1"/>
-    <w:lsdException w:name="Body Text First Indent 2" w:semiHidden="1" w:unhideWhenUsed="1"/>
-    <w:lsdException w:name="Note Heading" w:semiHidden="1" w:unhideWhenUsed="1"/>
-    <w:lsdException w:name="Body Text 2" w:semiHidden="1" w:unhideWhenUsed="1"/>
-    <w:lsdException w:name="Body Text 3" w:semiHidden="1" w:unhideWhenUsed="1"/>
-    <w:lsdException w:name="Body Text Indent 2" w:semiHidden="1" w:unhideWhenUsed="1"/>
-    <w:lsdException w:name="Body Text Indent 3" w:semiHidden="1" w:unhideWhenUsed="1"/>
-    <w:lsdException w:name="Block Text" w:semiHidden="1" w:unhideWhenUsed="1"/>
-    <w:lsdException w:name="Hyperlink" w:semiHidden="1" w:unhideWhenUsed="1"/>
-    <w:lsdException w:name="FollowedHyperlink" w:semiHidden="1" w:unhideWhenUsed="1"/>
-    <w:lsdException w:name="Strong" w:uiPriority="22" w:qFormat="1"/>
-    <w:lsdException w:name="Emphasis" w:uiPriority="20" w:qFormat="1"/>
-    <w:lsdException w:name="Document Map" w:semiHidden="1" w:unhideWhenUsed="1"/>
-    <w:lsdException w:name="Plain Text" w:semiHidden="1" w:unhideWhenUsed="1"/>
-    <w:lsdException w:name="E-mail Signature" w:semiHidden="1" w:unhideWhenUsed="1"/>
-    <w:lsdException w:name="HTML Top of Form" w:semiHidden="1" w:unhideWhenUsed="1"/>
-    <w:lsdException w:name="HTML Bottom of Form" w:semiHidden="1" w:unhideWhenUsed="1"/>
-    <w:lsdException w:name="Normal (Web)" w:semiHidden="1" w:unhideWhenUsed="1"/>
-    <w:lsdException w:name="HTML Acronym" w:semiHidden="1" w:unhideWhenUsed="1"/>
-    <w:lsdException w:name="HTML Address" w:semiHidden="1" w:unhideWhenUsed="1"/>
-    <w:lsdException w:name="HTML Cite" w:semiHidden="1" w:unhideWhenUsed="1"/>
-    <w:lsdException w:name="HTML Code" w:semiHidden="1" w:unhideWhenUsed="1"/>
-    <w:lsdException w:name="HTML Definition" w:semiHidden="1" w:unhideWhenUsed="1"/>
-    <w:lsdException w:name="HTML Keyboard" w:semiHidden="1" w:unhideWhenUsed="1"/>
-    <w:lsdException w:name="HTML Preformatted" w:semiHidden="1" w:unhideWhenUsed="1"/>
-    <w:lsdException w:name="HTML Sample" w:semiHidden="1" w:unhideWhenUsed="1"/>
-    <w:lsdException w:name="HTML Typewriter" w:semiHidden="1" w:unhideWhenUsed="1"/>
-    <w:lsdException w:name="HTML Variable" w:semiHidden="1" w:unhideWhenUsed="1"/>
-    <w:lsdException w:name="Normal Table" w:semiHidden="1" w:unhideWhenUsed="1"/>
-    <w:lsdException w:name="annotation subject" w:semiHidden="1" w:unhideWhenUsed="1"/>
-    <w:lsdException w:name="No List" w:semiHidden="1" w:unhideWhenUsed="1"/>
-    <w:lsdException w:name="Outline List 1" w:semiHidden="1" w:unhideWhenUsed="1"/>
-    <w:lsdException w:name="Outline List 2" w:semiHidden="1" w:unhideWhenUsed="1"/>
-    <w:lsdException w:name="Outline List 3" w:semiHidden="1" w:unhideWhenUsed="1"/>
-    <w:lsdException w:name="Table Simple 1" w:semiHidden="1" w:unhideWhenUsed="1"/>
-    <w:lsdException w:name="Table Simple 2" w:semiHidden="1" w:unhideWhenUsed="1"/>
-    <w:lsdException w:name="Table Simple 3" w:semiHidden="1" w:unhideWhenUsed="1"/>
-    <w:lsdException w:name="Table Classic 1" w:semiHidden="1" w:unhideWhenUsed="1"/>
-    <w:lsdException w:name="Table Classic 2" w:semiHidden="1" w:unhideWhenUsed="1"/>
-    <w:lsdException w:name="Table Classic 3" w:semiHidden="1" w:unhideWhenUsed="1"/>
-    <w:lsdException w:name="Table Classic 4" w:semiHidden="1" w:unhideWhenUsed="1"/>
-    <w:lsdException w:name="Table Colorful 1" w:semiHidden="1" w:unhideWhenUsed="1"/>
-    <w:lsdException w:name="Table Colorful 2" w:semiHidden="1" w:unhideWhenUsed="1"/>
-    <w:lsdException w:name="Table Colorful 3" w:semiHidden="1" w:unhideWhenUsed="1"/>
-    <w:lsdException w:name="Table Columns 1" w:semiHidden="1" w:unhideWhenUsed="1"/>
-    <w:lsdException w:name="Table Columns 2" w:semiHidden="1" w:unhideWhenUsed="1"/>
-    <w:lsdException w:name="Table Columns 3" w:semiHidden="1" w:unhideWhenUsed="1"/>
-    <w:lsdException w:name="Table Columns 4" w:semiHidden="1" w:unhideWhenUsed="1"/>
-    <w:lsdException w:name="Table Columns 5" w:semiHidden="1" w:unhideWhenUsed="1"/>
-    <w:lsdException w:name="Table Grid 1" w:semiHidden="1" w:unhideWhenUsed="1"/>
-    <w:lsdException w:name="Table Grid 2" w:semiHidden="1" w:unhideWhenUsed="1"/>
-    <w:lsdException w:name="Table Grid 3" w:semiHidden="1" w:unhideWhenUsed="1"/>
-    <w:lsdException w:name="Table Grid 4" w:semiHidden="1" w:unhideWhenUsed="1"/>
-    <w:lsdException w:name="Table Grid 5" w:semiHidden="1" w:unhideWhenUsed="1"/>
-    <w:lsdException w:name="Table Grid 6" w:semiHidden="1" w:unhideWhenUsed="1"/>
-    <w:lsdException w:name="Table Grid 7" w:semiHidden="1" w:unhideWhenUsed="1"/>
-    <w:lsdException w:name="Table Grid 8" w:semiHidden="1" w:unhideWhenUsed="1"/>
-    <w:lsdException w:name="Table List 1" w:semiHidden="1" w:unhideWhenUsed="1"/>
-    <w:lsdException w:name="Table List 2" w:semiHidden="1" w:unhideWhenUsed="1"/>
-    <w:lsdException w:name="Table List 3" w:semiHidden="1" w:unhideWhenUsed="1"/>
-    <w:lsdException w:name="Table List 4" w:semiHidden="1" w:unhideWhenUsed="1"/>
-    <w:lsdException w:name="Table List 5" w:semiHidden="1" w:unhideWhenUsed="1"/>
-    <w:lsdException w:name="Table List 6" w:semiHidden="1" w:unhideWhenUsed="1"/>
-    <w:lsdException w:name="Table List 7" w:semiHidden="1" w:unhideWhenUsed="1"/>
-    <w:lsdException w:name="Table List 8" w:semiHidden="1" w:unhideWhenUsed="1"/>
-    <w:lsdException w:name="Table 3D effects 1" w:semiHidden="1" w:unhideWhenUsed="1"/>
-    <w:lsdException w:name="Table 3D effects 2" w:semiHidden="1" w:unhideWhenUsed="1"/>
-    <w:lsdException w:name="Table 3D effects 3" w:semiHidden="1" w:unhideWhenUsed="1"/>
-    <w:lsdException w:name="Table Contemporary" w:semiHidden="1" w:unhideWhenUsed="1"/>
-    <w:lsdException w:name="Table Elegant" w:semiHidden="1" w:unhideWhenUsed="1"/>
-    <w:lsdException w:name="Table Professional" w:semiHidden="1" w:unhideWhenUsed="1"/>
-    <w:lsdException w:name="Table Subtle 1" w:semiHidden="1" w:unhideWhenUsed="1"/>
-    <w:lsdException w:name="Table Subtle 2" w:semiHidden="1" w:unhideWhenUsed="1"/>
-    <w:lsdException w:name="Table Web 1" w:semiHidden="1" w:unhideWhenUsed="1"/>
-    <w:lsdException w:name="Table Web 2" w:semiHidden="1" w:unhideWhenUsed="1"/>
-    <w:lsdException w:name="Table Web 3" w:semiHidden="1" w:unhideWhenUsed="1"/>
-    <w:lsdException w:name="Balloon Text" w:semiHidden="1" w:unhideWhenUsed="1"/>
-    <w:lsdException w:name="Table Grid" w:uiPriority="39"/>
-    <w:lsdException w:name="Table Theme" w:semiHidden="1" w:unhideWhenUsed="1"/>
-    <w:lsdException w:name="Placeholder Text" w:semiHidden="1"/>
-    <w:lsdException w:name="No Spacing" w:uiPriority="1" w:qFormat="1"/>
-    <w:lsdException w:name="Light Shading" w:uiPriority="60"/>
-    <w:lsdException w:name="Light List" w:uiPriority="61"/>
-    <w:lsdException w:name="Light Grid" w:uiPriority="62"/>
-    <w:lsdException w:name="Medium Shading 1" w:uiPriority="63"/>
-    <w:lsdException w:name="Medium Shading 2" w:uiPriority="64"/>
-    <w:lsdException w:name="Medium List 1" w:uiPriority="65"/>
-    <w:lsdException w:name="Medium List 2" w:uiPriority="66"/>
-    <w:lsdException w:name="Medium Grid 1" w:uiPriority="67"/>
-    <w:lsdException w:name="Medium Grid 2" w:uiPriority="68"/>
-    <w:lsdException w:name="Medium Grid 3" w:uiPriority="69"/>
-    <w:lsdException w:name="Dark List" w:uiPriority="70"/>
-    <w:lsdException w:name="Colorful Shading" w:uiPriority="71"/>
-    <w:lsdException w:name="Colorful List" w:uiPriority="72"/>
-    <w:lsdException w:name="Colorful Grid" w:uiPriority="73"/>
-    <w:lsdException w:name="Light Shading Accent 1" w:uiPriority="60"/>
-    <w:lsdException w:name="Light List Accent 1" w:uiPriority="61"/>
-    <w:lsdException w:name="Light Grid Accent 1" w:uiPriority="62"/>
-    <w:lsdException w:name="Medium Shading 1 Accent 1" w:uiPriority="63"/>
-    <w:lsdException w:name="Medium Shading 2 Accent 1" w:uiPriority="64"/>
-    <w:lsdException w:name="Medium List 1 Accent 1" w:uiPriority="65"/>
-    <w:lsdException w:name="Revision" w:semiHidden="1"/>
-    <w:lsdException w:name="List Paragraph" w:uiPriority="34" w:qFormat="1"/>
-    <w:lsdException w:name="Quote" w:uiPriority="29" w:qFormat="1"/>
-    <w:lsdException w:name="Intense Quote" w:uiPriority="30" w:qFormat="1"/>
-    <w:lsdException w:name="Medium List 2 Accent 1" w:uiPriority="66"/>
-    <w:lsdException w:name="Medium Grid 1 Accent 1" w:uiPriority="67"/>
-    <w:lsdException w:name="Medium Grid 2 Accent 1" w:uiPriority="68"/>
-    <w:lsdException w:name="Medium Grid 3 Accent 1" w:uiPriority="69"/>
-    <w:lsdException w:name="Dark List Accent 1" w:uiPriority="70"/>
-    <w:lsdException w:name="Colorful Shading Accent 1" w:uiPriority="71"/>
-    <w:lsdException w:name="Colorful List Accent 1" w:uiPriority="72"/>
-    <w:lsdException w:name="Colorful Grid Accent 1" w:uiPriority="73"/>
-    <w:lsdException w:name="Light Shading Accent 2" w:uiPriority="60"/>
-    <w:lsdException w:name="Light List Accent 2" w:uiPriority="61"/>
-    <w:lsdException w:name="Light Grid Accent 2" w:uiPriority="62"/>
-    <w:lsdException w:name="Medium Shading 1 Accent 2" w:uiPriority="63"/>
-    <w:lsdException w:name="Medium Shading 2 Accent 2" w:uiPriority="64"/>
-    <w:lsdException w:name="Medium List 1 Accent 2" w:uiPriority="65"/>
-    <w:lsdException w:name="Medium List 2 Accent 2" w:uiPriority="66"/>
-    <w:lsdException w:name="Medium Grid 1 Accent 2" w:uiPriority="67"/>
-    <w:lsdException w:name="Medium Grid 2 Accent 2" w:uiPriority="68"/>
-    <w:lsdException w:name="Medium Grid 3 Accent 2" w:uiPriority="69"/>
-    <w:lsdException w:name="Dark List Accent 2" w:uiPriority="70"/>
-    <w:lsdException w:name="Colorful Shading Accent 2" w:uiPriority="71"/>
-    <w:lsdException w:name="Colorful List Accent 2" w:uiPriority="72"/>
-    <w:lsdException w:name="Colorful Grid Accent 2" w:uiPriority="73"/>
-    <w:lsdException w:name="Light Shading Accent 3" w:uiPriority="60"/>
-    <w:lsdException w:name="Light List Accent 3" w:uiPriority="61"/>
-    <w:lsdException w:name="Light Grid Accent 3" w:uiPriority="62"/>
-    <w:lsdException w:name="Medium Shading 1 Accent 3" w:uiPriority="63"/>
-    <w:lsdException w:name="Medium Shading 2 Accent 3" w:uiPriority="64"/>
-    <w:lsdException w:name="Medium List 1 Accent 3" w:uiPriority="65"/>
-    <w:lsdException w:name="Medium List 2 Accent 3" w:uiPriority="66"/>
-    <w:lsdException w:name="Medium Grid 1 Accent 3" w:uiPriority="67"/>
-    <w:lsdException w:name="Medium Grid 2 Accent 3" w:uiPriority="68"/>
-    <w:lsdException w:name="Medium Grid 3 Accent 3" w:uiPriority="69"/>
-    <w:lsdException w:name="Dark List Accent 3" w:uiPriority="70"/>
-    <w:lsdException w:name="Colorful Shading Accent 3" w:uiPriority="71"/>
-    <w:lsdException w:name="Colorful List Accent 3" w:uiPriority="72"/>
-    <w:lsdException w:name="Colorful Grid Accent 3" w:uiPriority="73"/>
-    <w:lsdException w:name="Light Shading Accent 4" w:uiPriority="60"/>
-    <w:lsdException w:name="Light List Accent 4" w:uiPriority="61"/>
-    <w:lsdException w:name="Light Grid Accent 4" w:uiPriority="62"/>
-    <w:lsdException w:name="Medium Shading 1 Accent 4" w:uiPriority="63"/>
-    <w:lsdException w:name="Medium Shading 2 Accent 4" w:uiPriority="64"/>
-    <w:lsdException w:name="Medium List 1 Accent 4" w:uiPriority="65"/>
-    <w:lsdException w:name="Medium List 2 Accent 4" w:uiPriority="66"/>
-    <w:lsdException w:name="Medium Grid 1 Accent 4" w:uiPriority="67"/>
-    <w:lsdException w:name="Medium Grid 2 Accent 4" w:uiPriority="68"/>
-    <w:lsdException w:name="Medium Grid 3 Accent 4" w:uiPriority="69"/>
-    <w:lsdException w:name="Dark List Accent 4" w:uiPriority="70"/>
-    <w:lsdException w:name="Colorful Shading Accent 4" w:uiPriority="71"/>
-    <w:lsdException w:name="Colorful List Accent 4" w:uiPriority="72"/>
-    <w:lsdException w:name="Colorful Grid Accent 4" w:uiPriority="73"/>
-    <w:lsdException w:name="Light Shading Accent 5" w:uiPriority="60"/>
-    <w:lsdException w:name="Light List Accent 5" w:uiPriority="61"/>
-    <w:lsdException w:name="Light Grid Accent 5" w:uiPriority="62"/>
-    <w:lsdException w:name="Medium Shading 1 Accent 5" w:uiPriority="63"/>
-    <w:lsdException w:name="Medium Shading 2 Accent 5" w:uiPriority="64"/>
-    <w:lsdException w:name="Medium List 1 Accent 5" w:uiPriority="65"/>
-    <w:lsdException w:name="Medium List 2 Accent 5" w:uiPriority="66"/>
-    <w:lsdException w:name="Medium Grid 1 Accent 5" w:uiPriority="67"/>
-    <w:lsdException w:name="Medium Grid 2 Accent 5" w:uiPriority="68"/>
-    <w:lsdException w:name="Medium Grid 3 Accent 5" w:uiPriority="69"/>
-    <w:lsdException w:name="Dark List Accent 5" w:uiPriority="70"/>
-    <w:lsdException w:name="Colorful Shading Accent 5" w:uiPriority="71"/>
-    <w:lsdException w:name="Colorful List Accent 5" w:uiPriority="72"/>
-    <w:lsdException w:name="Colorful Grid Accent 5" w:uiPriority="73"/>
-    <w:lsdException w:name="Light Shading Accent 6" w:uiPriority="60"/>
-    <w:lsdException w:name="Light List Accent 6" w:uiPriority="61"/>
-    <w:lsdException w:name="Light Grid Accent 6" w:uiPriority="62"/>
-    <w:lsdException w:name="Medium Shading 1 Accent 6" w:uiPriority="63"/>
-    <w:lsdException w:name="Medium Shading 2 Accent 6" w:uiPriority="64"/>
-    <w:lsdException w:name="Medium List 1 Accent 6" w:uiPriority="65"/>
-    <w:lsdException w:name="Medium List 2 Accent 6" w:uiPriority="66"/>
-    <w:lsdException w:name="Medium Grid 1 Accent 6" w:uiPriority="67"/>
-    <w:lsdException w:name="Medium Grid 2 Accent 6" w:uiPriority="68"/>
-    <w:lsdException w:name="Medium Grid 3 Accent 6" w:uiPriority="69"/>
-    <w:lsdException w:name="Dark List Accent 6" w:uiPriority="70"/>
-    <w:lsdException w:name="Colorful Shading Accent 6" w:uiPriority="71"/>
-    <w:lsdException w:name="Colorful List Accent 6" w:uiPriority="72"/>
-    <w:lsdException w:name="Colorful Grid Accent 6" w:uiPriority="73"/>
-    <w:lsdException w:name="Subtle Emphasis" w:uiPriority="19" w:qFormat="1"/>
-    <w:lsdException w:name="Intense Emphasis" w:uiPriority="21" w:qFormat="1"/>
-    <w:lsdException w:name="Subtle Reference" w:uiPriority="31" w:qFormat="1"/>
-    <w:lsdException w:name="Intense Reference" w:uiPriority="32" w:qFormat="1"/>
-    <w:lsdException w:name="Book Title" w:uiPriority="33" w:qFormat="1"/>
-    <w:lsdException w:name="Bibliography" w:semiHidden="1" w:uiPriority="37" w:unhideWhenUsed="1"/>
-    <w:lsdException w:name="TOC Heading" w:semiHidden="1" w:uiPriority="39" w:unhideWhenUsed="1" w:qFormat="1"/>
-    <w:lsdException w:name="Plain Table 1" w:uiPriority="41"/>
-    <w:lsdException w:name="Plain Table 2" w:uiPriority="42"/>
-    <w:lsdException w:name="Plain Table 3" w:uiPriority="43"/>
-    <w:lsdException w:name="Plain Table 4" w:uiPriority="44"/>
-    <w:lsdException w:name="Plain Table 5" w:uiPriority="45"/>
-    <w:lsdException w:name="Grid Table Light" w:uiPriority="40"/>
-    <w:lsdException w:name="Grid Table 1 Light" w:uiPriority="46"/>
-    <w:lsdException w:name="Grid Table 2" w:uiPriority="47"/>
-    <w:lsdException w:name="Grid Table 3" w:uiPriority="48"/>
-    <w:lsdException w:name="Grid Table 4" w:uiPriority="49"/>
-    <w:lsdException w:name="Grid Table 5 Dark" w:uiPriority="50"/>
-    <w:lsdException w:name="Grid Table 6 Colorful" w:uiPriority="51"/>
-    <w:lsdException w:name="Grid Table 7 Colorful" w:uiPriority="52"/>
-    <w:lsdException w:name="Grid Table 1 Light Accent 1" w:uiPriority="46"/>
-    <w:lsdException w:name="Grid Table 2 Accent 1" w:uiPriority="47"/>
-    <w:lsdException w:name="Grid Table 3 Accent 1" w:uiPriority="48"/>
-    <w:lsdException w:name="Grid Table 4 Accent 1" w:uiPriority="49"/>
-    <w:lsdException w:name="Grid Table 5 Dark Accent 1" w:uiPriority="50"/>
-    <w:lsdException w:name="Grid Table 6 Colorful Accent 1" w:uiPriority="51"/>
-    <w:lsdException w:name="Grid Table 7 Colorful Accent 1" w:uiPriority="52"/>
-    <w:lsdException w:name="Grid Table 1 Light Accent 2" w:uiPriority="46"/>
-    <w:lsdException w:name="Grid Table 2 Accent 2" w:uiPriority="47"/>
-    <w:lsdException w:name="Grid Table 3 Accent 2" w:uiPriority="48"/>
-    <w:lsdException w:name="Grid Table 4 Accent 2" w:uiPriority="49"/>
-    <w:lsdException w:name="Grid Table 5 Dark Accent 2" w:uiPriority="50"/>
-    <w:lsdException w:name="Grid Table 6 Colorful Accent 2" w:uiPriority="51"/>
-    <w:lsdException w:name="Grid Table 7 Colorful Accent 2" w:uiPriority="52"/>
-    <w:lsdException w:name="Grid Table 1 Light Accent 3" w:uiPriority="46"/>
-    <w:lsdException w:name="Grid Table 2 Accent 3" w:uiPriority="47"/>
-    <w:lsdException w:name="Grid Table 3 Accent 3" w:uiPriority="48"/>
-    <w:lsdException w:name="Grid Table 4 Accent 3" w:uiPriority="49"/>
-    <w:lsdException w:name="Grid Table 5 Dark Accent 3" w:uiPriority="50"/>
-    <w:lsdException w:name="Grid Table 6 Colorful Accent 3" w:uiPriority="51"/>
-    <w:lsdException w:name="Grid Table 7 Colorful Accent 3" w:uiPriority="52"/>
-    <w:lsdException w:name="Grid Table 1 Light Accent 4" w:uiPriority="46"/>
-    <w:lsdException w:name="Grid Table 2 Accent 4" w:uiPriority="47"/>
-    <w:lsdException w:name="Grid Table 3 Accent 4" w:uiPriority="48"/>
-    <w:lsdException w:name="Grid Table 4 Accent 4" w:uiPriority="49"/>
-    <w:lsdException w:name="Grid Table 5 Dark Accent 4" w:uiPriority="50"/>
-    <w:lsdException w:name="Grid Table 6 Colorful Accent 4" w:uiPriority="51"/>
-    <w:lsdException w:name="Grid Table 7 Colorful Accent 4" w:uiPriority="52"/>
-    <w:lsdException w:name="Grid Table 1 Light Accent 5" w:uiPriority="46"/>
-    <w:lsdException w:name="Grid Table 2 Accent 5" w:uiPriority="47"/>
-    <w:lsdException w:name="Grid Table 3 Accent 5" w:uiPriority="48"/>
-    <w:lsdException w:name="Grid Table 4 Accent 5" w:uiPriority="49"/>
-    <w:lsdException w:name="Grid Table 5 Dark Accent 5" w:uiPriority="50"/>
-    <w:lsdException w:name="Grid Table 6 Colorful Accent 5" w:uiPriority="51"/>
-    <w:lsdException w:name="Grid Table 7 Colorful Accent 5" w:uiPriority="52"/>
-    <w:lsdException w:name="Grid Table 1 Light Accent 6" w:uiPriority="46"/>
-    <w:lsdException w:name="Grid Table 2 Accent 6" w:uiPriority="47"/>
-    <w:lsdException w:name="Grid Table 3 Accent 6" w:uiPriority="48"/>
-    <w:lsdException w:name="Grid Table 4 Accent 6" w:uiPriority="49"/>
-    <w:lsdException w:name="Grid Table 5 Dark Accent 6" w:uiPriority="50"/>
-    <w:lsdException w:name="Grid Table 6 Colorful Accent 6" w:uiPriority="51"/>
-    <w:lsdException w:name="Grid Table 7 Colorful Accent 6" w:uiPriority="52"/>
-    <w:lsdException w:name="List Table 1 Light" w:uiPriority="46"/>
-    <w:lsdException w:name="List Table 2" w:uiPriority="47"/>
-    <w:lsdException w:name="List Table 3" w:uiPriority="48"/>
-    <w:lsdException w:name="List Table 4" w:uiPriority="49"/>
-    <w:lsdException w:name="List Table 5 Dark" w:uiPriority="50"/>
-    <w:lsdException w:name="List Table 6 Colorful" w:uiPriority="51"/>
-    <w:lsdException w:name="List Table 7 Colorful" w:uiPriority="52"/>
-    <w:lsdException w:name="List Table 1 Light Accent 1" w:uiPriority="46"/>
-    <w:lsdException w:name="List Table 2 Accent 1" w:uiPriority="47"/>
-    <w:lsdException w:name="List Table 3 Accent 1" w:uiPriority="48"/>
-    <w:lsdException w:name="List Table 4 Accent 1" w:uiPriority="49"/>
-    <w:lsdException w:name="List Table 5 Dark Accent 1" w:uiPriority="50"/>
-    <w:lsdException w:name="List Table 6 Colorful Accent 1" w:uiPriority="51"/>
-    <w:lsdException w:name="List Table 7 Colorful Accent 1" w:uiPriority="52"/>
-    <w:lsdException w:name="List Table 1 Light Accent 2" w:uiPriority="46"/>
-    <w:lsdException w:name="List Table 2 Accent 2" w:uiPriority="47"/>
-    <w:lsdException w:name="List Table 3 Accent 2" w:uiPriority="48"/>
-    <w:lsdException w:name="List Table 4 Accent 2" w:uiPriority="49"/>
-    <w:lsdException w:name="List Table 5 Dark Accent 2" w:uiPriority="50"/>
-    <w:lsdException w:name="List Table 6 Colorful Accent 2" w:uiPriority="51"/>
-    <w:lsdException w:name="List Table 7 Colorful Accent 2" w:uiPriority="52"/>
-    <w:lsdException w:name="List Table 1 Light Accent 3" w:uiPriority="46"/>
-    <w:lsdException w:name="List Table 2 Accent 3" w:uiPriority="47"/>
-    <w:lsdException w:name="List Table 3 Accent 3" w:uiPriority="48"/>
-    <w:lsdException w:name="List Table 4 Accent 3" w:uiPriority="49"/>
-    <w:lsdException w:name="List Table 5 Dark Accent 3" w:uiPriority="50"/>
-    <w:lsdException w:name="List Table 6 Colorful Accent 3" w:uiPriority="51"/>
-    <w:lsdException w:name="List Table 7 Colorful Accent 3" w:uiPriority="52"/>
-    <w:lsdException w:name="List Table 1 Light Accent 4" w:uiPriority="46"/>
-    <w:lsdException w:name="List Table 2 Accent 4" w:uiPriority="47"/>
-    <w:lsdException w:name="List Table 3 Accent 4" w:uiPriority="48"/>
-    <w:lsdException w:name="List Table 4 Accent 4" w:uiPriority="49"/>
-    <w:lsdException w:name="List Table 5 Dark Accent 4" w:uiPriority="50"/>
-    <w:lsdException w:name="List Table 6 Colorful Accent 4" w:uiPriority="51"/>
-    <w:lsdException w:name="List Table 7 Colorful Accent 4" w:uiPriority="52"/>
-    <w:lsdException w:name="List Table 1 Light Accent 5" w:uiPriority="46"/>
-    <w:lsdException w:name="List Table 2 Accent 5" w:uiPriority="47"/>
-    <w:lsdException w:name="List Table 3 Accent 5" w:uiPriority="48"/>
-    <w:lsdException w:name="List Table 4 Accent 5" w:uiPriority="49"/>
-    <w:lsdException w:name="List Table 5 Dark Accent 5" w:uiPriority="50"/>
-    <w:lsdException w:name="List Table 6 Colorful Accent 5" w:uiPriority="51"/>
-    <w:lsdException w:name="List Table 7 Colorful Accent 5" w:uiPriority="52"/>
-    <w:lsdException w:name="List Table 1 Light Accent 6" w:uiPriority="46"/>
-    <w:lsdException w:name="List Table 2 Accent 6" w:uiPriority="47"/>
-    <w:lsdException w:name="List Table 3 Accent 6" w:uiPriority="48"/>
-    <w:lsdException w:name="List Table 4 Accent 6" w:uiPriority="49"/>
-    <w:lsdException w:name="List Table 5 Dark Accent 6" w:uiPriority="50"/>
-    <w:lsdException w:name="List Table 6 Colorful Accent 6" w:uiPriority="51"/>
-    <w:lsdException w:name="List Table 7 Colorful Accent 6" w:uiPriority="52"/>
-  </w:latentStyles>
-  <w:style w:type="paragraph" w:default="1" w:styleId="Normal">
-    <w:name w:val="Normal"/>
-    <w:qFormat/>
-  </w:style>
-  <w:style w:type="character" w:default="1" w:styleId="Fuentedeprrafopredeter">
-    <w:name w:val="Default Paragraph Font"/>
-    <w:uiPriority w:val="1"/>
-    <w:semiHidden/>
-    <w:unhideWhenUsed/>
-  </w:style>
-  <w:style w:type="table" w:default="1" w:styleId="Tablanormal">
-    <w:name w:val="Normal Table"/>
-    <w:uiPriority w:val="99"/>
-    <w:semiHidden/>
-    <w:unhideWhenUsed/>
-    <w:tblPr>
-      <w:tblInd w:w="0" w:type="dxa"/>
-      <w:tblCellMar>
-        <w:top w:w="0" w:type="dxa"/>
-        <w:left w:w="108" w:type="dxa"/>
-        <w:bottom w:w="0" w:type="dxa"/>
-        <w:right w:w="108" w:type="dxa"/>
-      </w:tblCellMar>
-    </w:tblPr>
-  </w:style>
-  <w:style w:type="numbering" w:default="1" w:styleId="Sinlista">
-    <w:name w:val="No List"/>
-    <w:uiPriority w:val="99"/>
-    <w:semiHidden/>
-    <w:unhideWhenUsed/>
-  </w:style>
-  <w:style w:type="character" w:styleId="Textodelmarcadordeposicin">
-    <w:name w:val="Placeholder Text"/>
-    <w:basedOn w:val="Fuentedeprrafopredeter"/>
-    <w:uiPriority w:val="99"/>
-    <w:semiHidden/>
-    <w:rsid w:val="00092E7C"/>
-    <w:rPr>
-      <w:color w:val="808080"/>
-    </w:rPr>
-  </w:style>
-</w:styles>
-</file>
-
-<file path=word/glossary/webSettings.xml><?xml version="1.0" encoding="utf-8"?>
-<w:webSettings xmlns:mc="http://schemas.openxmlformats.org/markup-compatibility/2006" xmlns:r="http://schemas.openxmlformats.org/officeDocument/2006/relationships" xmlns:w="http://schemas.openxmlformats.org/wordprocessingml/2006/main" xmlns:w14="http://schemas.microsoft.com/office/word/2010/wordml" xmlns:w15="http://schemas.microsoft.com/office/word/2012/wordml" mc:Ignorable="w14 w15">
-  <w:optimizeForBrowser/>
-  <w:allowPNG/>
-</w:webSettings>
-</file>
-
 <file path=word/theme/theme1.xml><?xml version="1.0" encoding="utf-8"?>
 <a:theme xmlns:a="http://schemas.openxmlformats.org/drawingml/2006/main" name="Tema de Office">
   <a:themeElements>
@@ -5446,7 +5063,7 @@
 </file>
 
 <file path=customXml/itemProps1.xml><?xml version="1.0" encoding="utf-8"?>
-<ds:datastoreItem xmlns:ds="http://schemas.openxmlformats.org/officeDocument/2006/customXml" ds:itemID="{04C61FD6-42AA-4EE5-A298-9EFAFF9E24AA}">
+<ds:datastoreItem xmlns:ds="http://schemas.openxmlformats.org/officeDocument/2006/customXml" ds:itemID="{8A5E8707-11C9-4DC0-8925-C387AEE3C6EA}">
   <ds:schemaRefs>
     <ds:schemaRef ds:uri="http://schemas.openxmlformats.org/officeDocument/2006/bibliography"/>
   </ds:schemaRefs>

</xml_diff>